<commit_message>
add all pytest routes
</commit_message>
<xml_diff>
--- a/testing pytest plan.docx
+++ b/testing pytest plan.docx
@@ -53,7 +53,7 @@
           <w:rFonts w:ascii="Arial" w:eastAsia="Times New Roman" w:hAnsi="Arial" w:cs="Arial"/>
           <w:sz w:val="27"/>
           <w:szCs w:val="27"/>
-          <w:lang w:eastAsia="ru-RU"/>
+          <w:lang w:val="en-US" w:eastAsia="ru-RU"/>
         </w:rPr>
       </w:pPr>
     </w:p>
@@ -184,17 +184,51 @@
           <w:rFonts w:ascii="Arial" w:eastAsia="Times New Roman" w:hAnsi="Arial" w:cs="Arial"/>
           <w:sz w:val="27"/>
           <w:szCs w:val="27"/>
-          <w:lang w:eastAsia="ru-RU"/>
-        </w:rPr>
-      </w:pPr>
-      <w:r>
-        <w:rPr>
-          <w:rFonts w:ascii="Arial" w:eastAsia="Times New Roman" w:hAnsi="Arial" w:cs="Arial"/>
-          <w:sz w:val="27"/>
-          <w:szCs w:val="27"/>
-          <w:lang w:eastAsia="ru-RU"/>
-        </w:rPr>
-        <w:t>Страница отдельной новости доступна анонимному пользователю.</w:t>
+          <w:u w:val="single"/>
+          <w:lang w:eastAsia="ru-RU"/>
+        </w:rPr>
+      </w:pPr>
+      <w:r>
+        <w:rPr>
+          <w:rFonts w:ascii="Arial" w:eastAsia="Times New Roman" w:hAnsi="Arial" w:cs="Arial"/>
+          <w:sz w:val="27"/>
+          <w:szCs w:val="27"/>
+          <w:u w:val="single"/>
+          <w:lang w:eastAsia="ru-RU"/>
+        </w:rPr>
+        <w:t>Страница отдел</w:t>
+      </w:r>
+      <w:bookmarkStart w:id="0" w:name="_GoBack"/>
+      <w:bookmarkEnd w:id="0"/>
+      <w:r>
+        <w:rPr>
+          <w:rFonts w:ascii="Arial" w:eastAsia="Times New Roman" w:hAnsi="Arial" w:cs="Arial"/>
+          <w:sz w:val="27"/>
+          <w:szCs w:val="27"/>
+          <w:u w:val="single"/>
+          <w:lang w:eastAsia="ru-RU"/>
+        </w:rPr>
+        <w:t xml:space="preserve"> новости доступна анонимному </w:t>
+      </w:r>
+      <w:r>
+        <w:rPr>
+          <w:rFonts w:ascii="Arial" w:eastAsia="Times New Roman" w:hAnsi="Arial" w:cs="Arial"/>
+          <w:sz w:val="27"/>
+          <w:szCs w:val="27"/>
+          <w:u w:val="single"/>
+          <w:lang w:eastAsia="ru-RU"/>
+        </w:rPr>
+        <w:t>пользователю.</w:t>
+      </w:r>
+      <w:r>
+        <w:rPr>
+          <w:rFonts w:ascii="Arial" w:eastAsia="Times New Roman" w:hAnsi="Arial" w:cs="Arial"/>
+          <w:sz w:val="32"/>
+          <w:szCs w:val="32"/>
+          <w:u w:val="single"/>
+          <w:lang w:eastAsia="ru-RU"/>
+        </w:rPr>
+        <w:t xml:space="preserve"> +</w:t>
       </w:r>
     </w:p>
     <w:p>
@@ -243,8 +277,6 @@
         </w:rPr>
         <w:t>+</w:t>
       </w:r>
-      <w:bookmarkStart w:id="0" w:name="_GoBack"/>
-      <w:bookmarkEnd w:id="0"/>
     </w:p>
     <w:p>
       <w:pPr>
@@ -258,17 +290,39 @@
           <w:rFonts w:ascii="Arial" w:eastAsia="Times New Roman" w:hAnsi="Arial" w:cs="Arial"/>
           <w:sz w:val="27"/>
           <w:szCs w:val="27"/>
-          <w:lang w:eastAsia="ru-RU"/>
-        </w:rPr>
-      </w:pPr>
-      <w:r>
-        <w:rPr>
-          <w:rFonts w:ascii="Arial" w:eastAsia="Times New Roman" w:hAnsi="Arial" w:cs="Arial"/>
-          <w:sz w:val="27"/>
-          <w:szCs w:val="27"/>
+          <w:u w:val="single"/>
+          <w:lang w:eastAsia="ru-RU"/>
+        </w:rPr>
+      </w:pPr>
+      <w:r>
+        <w:rPr>
+          <w:rFonts w:ascii="Arial" w:eastAsia="Times New Roman" w:hAnsi="Arial" w:cs="Arial"/>
+          <w:sz w:val="27"/>
+          <w:szCs w:val="27"/>
+          <w:u w:val="single"/>
           <w:lang w:eastAsia="ru-RU"/>
         </w:rPr>
         <w:t>При попытке перейти на страницу редактирования или удаления комментария анонимный пользователь перенаправляется на страницу авторизации.</w:t>
+      </w:r>
+      <w:r>
+        <w:rPr>
+          <w:rFonts w:ascii="Arial" w:eastAsia="Times New Roman" w:hAnsi="Arial" w:cs="Arial"/>
+          <w:sz w:val="27"/>
+          <w:szCs w:val="27"/>
+          <w:u w:val="single"/>
+          <w:lang w:eastAsia="ru-RU"/>
+        </w:rPr>
+        <w:t xml:space="preserve"> </w:t>
+      </w:r>
+      <w:r>
+        <w:rPr>
+          <w:rFonts w:ascii="Arial" w:eastAsia="Times New Roman" w:hAnsi="Arial" w:cs="Arial"/>
+          <w:sz w:val="32"/>
+          <w:szCs w:val="32"/>
+          <w:u w:val="single"/>
+          <w:lang w:eastAsia="ru-RU"/>
+        </w:rPr>
+        <w:t>+</w:t>
       </w:r>
     </w:p>
     <w:p>
@@ -283,17 +337,39 @@
           <w:rFonts w:ascii="Arial" w:eastAsia="Times New Roman" w:hAnsi="Arial" w:cs="Arial"/>
           <w:sz w:val="27"/>
           <w:szCs w:val="27"/>
-          <w:lang w:eastAsia="ru-RU"/>
-        </w:rPr>
-      </w:pPr>
-      <w:r>
-        <w:rPr>
-          <w:rFonts w:ascii="Arial" w:eastAsia="Times New Roman" w:hAnsi="Arial" w:cs="Arial"/>
-          <w:sz w:val="27"/>
-          <w:szCs w:val="27"/>
+          <w:u w:val="single"/>
+          <w:lang w:eastAsia="ru-RU"/>
+        </w:rPr>
+      </w:pPr>
+      <w:r>
+        <w:rPr>
+          <w:rFonts w:ascii="Arial" w:eastAsia="Times New Roman" w:hAnsi="Arial" w:cs="Arial"/>
+          <w:sz w:val="27"/>
+          <w:szCs w:val="27"/>
+          <w:u w:val="single"/>
           <w:lang w:eastAsia="ru-RU"/>
         </w:rPr>
         <w:t>Авторизованный пользователь не может зайти на страницы редактирования или удаления чужих комментариев (возвращается ошибка 404).</w:t>
+      </w:r>
+      <w:r>
+        <w:rPr>
+          <w:rFonts w:ascii="Arial" w:eastAsia="Times New Roman" w:hAnsi="Arial" w:cs="Arial"/>
+          <w:sz w:val="27"/>
+          <w:szCs w:val="27"/>
+          <w:u w:val="single"/>
+          <w:lang w:eastAsia="ru-RU"/>
+        </w:rPr>
+        <w:t xml:space="preserve"> </w:t>
+      </w:r>
+      <w:r>
+        <w:rPr>
+          <w:rFonts w:ascii="Arial" w:eastAsia="Times New Roman" w:hAnsi="Arial" w:cs="Arial"/>
+          <w:sz w:val="32"/>
+          <w:szCs w:val="32"/>
+          <w:u w:val="single"/>
+          <w:lang w:val="en-US" w:eastAsia="ru-RU"/>
+        </w:rPr>
+        <w:t>+</w:t>
       </w:r>
     </w:p>
     <w:p>
@@ -351,7 +427,7 @@
           <w:rFonts w:ascii="Arial" w:eastAsia="Times New Roman" w:hAnsi="Arial" w:cs="Arial"/>
           <w:sz w:val="27"/>
           <w:szCs w:val="27"/>
-          <w:lang w:eastAsia="ru-RU"/>
+          <w:lang w:val="en-US" w:eastAsia="ru-RU"/>
         </w:rPr>
       </w:pPr>
       <w:r>

</xml_diff>

<commit_message>
add all pytest tests
</commit_message>
<xml_diff>
--- a/testing pytest plan.docx
+++ b/testing pytest plan.docx
@@ -1,68 +1,57 @@
 
 <file path=word/document.xml><?xml version="1.0" encoding="utf-8"?>
-<w:document xmlns:wpc="http://schemas.microsoft.com/office/word/2010/wordprocessingCanvas" xmlns:mc="http://schemas.openxmlformats.org/markup-compatibility/2006" xmlns:o="urn:schemas-microsoft-com:office:office" xmlns:r="http://schemas.openxmlformats.org/officeDocument/2006/relationships" xmlns:m="http://schemas.openxmlformats.org/officeDocument/2006/math" xmlns:v="urn:schemas-microsoft-com:vml" xmlns:wp14="http://schemas.microsoft.com/office/word/2010/wordprocessingDrawing" xmlns:wp="http://schemas.openxmlformats.org/drawingml/2006/wordprocessingDrawing" xmlns:w10="urn:schemas-microsoft-com:office:word" xmlns:w="http://schemas.openxmlformats.org/wordprocessingml/2006/main" xmlns:w14="http://schemas.microsoft.com/office/word/2010/wordml" xmlns:w15="http://schemas.microsoft.com/office/word/2012/wordml" xmlns:wpg="http://schemas.microsoft.com/office/word/2010/wordprocessingGroup" xmlns:wpi="http://schemas.microsoft.com/office/word/2010/wordprocessingInk" xmlns:wne="http://schemas.microsoft.com/office/word/2006/wordml" xmlns:wps="http://schemas.microsoft.com/office/word/2010/wordprocessingShape" mc:Ignorable="w14 w15 wp14">
+<w:document xmlns:o="urn:schemas-microsoft-com:office:office" xmlns:r="http://schemas.openxmlformats.org/officeDocument/2006/relationships" xmlns:v="urn:schemas-microsoft-com:vml" xmlns:w="http://schemas.openxmlformats.org/wordprocessingml/2006/main" xmlns:w10="urn:schemas-microsoft-com:office:word" xmlns:wp="http://schemas.openxmlformats.org/drawingml/2006/wordprocessingDrawing" xmlns:wps="http://schemas.microsoft.com/office/word/2010/wordprocessingShape" xmlns:wpg="http://schemas.microsoft.com/office/word/2010/wordprocessingGroup" xmlns:mc="http://schemas.openxmlformats.org/markup-compatibility/2006" xmlns:wp14="http://schemas.microsoft.com/office/word/2010/wordprocessingDrawing" xmlns:w14="http://schemas.microsoft.com/office/word/2010/wordml" xmlns:w15="http://schemas.microsoft.com/office/word/2012/wordml" mc:Ignorable="w14 wp14 w15">
   <w:body>
     <w:p>
       <w:pPr>
+        <w:pStyle w:val="Normal"/>
         <w:shd w:val="clear" w:color="auto" w:fill="FFFFFF"/>
-        <w:spacing w:after="0" w:line="240" w:lineRule="auto"/>
-        <w:rPr>
-          <w:rFonts w:ascii="Arial" w:eastAsia="Times New Roman" w:hAnsi="Arial" w:cs="Arial"/>
+        <w:spacing w:lineRule="auto" w:line="240" w:before="0" w:after="0"/>
+        <w:rPr>
+          <w:rFonts w:ascii="Arial" w:hAnsi="Arial" w:eastAsia="Times New Roman" w:cs="Arial"/>
           <w:sz w:val="27"/>
           <w:szCs w:val="27"/>
           <w:lang w:val="en-US" w:eastAsia="ru-RU"/>
         </w:rPr>
       </w:pPr>
-      <w:proofErr w:type="spellStart"/>
-      <w:r>
-        <w:rPr>
-          <w:rFonts w:ascii="Arial" w:eastAsia="Times New Roman" w:hAnsi="Arial" w:cs="Arial"/>
+      <w:r>
+        <w:rPr>
+          <w:rFonts w:eastAsia="Times New Roman" w:cs="Arial" w:ascii="Arial" w:hAnsi="Arial"/>
           <w:sz w:val="27"/>
           <w:szCs w:val="27"/>
           <w:lang w:val="en-US" w:eastAsia="ru-RU"/>
         </w:rPr>
-        <w:t>Pytest</w:t>
-      </w:r>
-      <w:proofErr w:type="spellEnd"/>
-      <w:r>
-        <w:rPr>
-          <w:rFonts w:ascii="Arial" w:eastAsia="Times New Roman" w:hAnsi="Arial" w:cs="Arial"/>
-          <w:sz w:val="27"/>
-          <w:szCs w:val="27"/>
-          <w:lang w:val="en-US" w:eastAsia="ru-RU"/>
-        </w:rPr>
-        <w:t>/</w:t>
-      </w:r>
-      <w:proofErr w:type="spellStart"/>
-      <w:r>
-        <w:rPr>
-          <w:rFonts w:ascii="Arial" w:eastAsia="Times New Roman" w:hAnsi="Arial" w:cs="Arial"/>
-          <w:sz w:val="27"/>
-          <w:szCs w:val="27"/>
-          <w:lang w:val="en-US" w:eastAsia="ru-RU"/>
-        </w:rPr>
-        <w:t>yanews</w:t>
-      </w:r>
-      <w:proofErr w:type="spellEnd"/>
+        <w:t>Pytest/yanews</w:t>
+      </w:r>
     </w:p>
     <w:p>
       <w:pPr>
+        <w:pStyle w:val="Normal"/>
         <w:shd w:val="clear" w:color="auto" w:fill="FFFFFF"/>
-        <w:spacing w:after="0" w:line="240" w:lineRule="auto"/>
-        <w:rPr>
-          <w:rFonts w:ascii="Arial" w:eastAsia="Times New Roman" w:hAnsi="Arial" w:cs="Arial"/>
+        <w:spacing w:lineRule="auto" w:line="240" w:before="0" w:after="0"/>
+        <w:rPr>
+          <w:rFonts w:ascii="Arial" w:hAnsi="Arial" w:eastAsia="Times New Roman" w:cs="Arial"/>
           <w:sz w:val="27"/>
           <w:szCs w:val="27"/>
           <w:lang w:val="en-US" w:eastAsia="ru-RU"/>
         </w:rPr>
       </w:pPr>
+      <w:r>
+        <w:rPr>
+          <w:rFonts w:eastAsia="Times New Roman" w:cs="Arial" w:ascii="Arial" w:hAnsi="Arial"/>
+          <w:sz w:val="27"/>
+          <w:szCs w:val="27"/>
+          <w:lang w:val="en-US" w:eastAsia="ru-RU"/>
+        </w:rPr>
+      </w:r>
     </w:p>
     <w:p>
       <w:pPr>
+        <w:pStyle w:val="Normal"/>
         <w:shd w:val="clear" w:color="auto" w:fill="FFFFFF"/>
-        <w:spacing w:after="0" w:line="240" w:lineRule="auto"/>
-        <w:rPr>
-          <w:rFonts w:ascii="Arial" w:eastAsia="Times New Roman" w:hAnsi="Arial" w:cs="Arial"/>
+        <w:spacing w:lineRule="auto" w:line="240" w:before="0" w:after="0"/>
+        <w:rPr>
+          <w:rFonts w:ascii="Arial" w:hAnsi="Arial" w:eastAsia="Times New Roman" w:cs="Arial"/>
           <w:sz w:val="27"/>
           <w:szCs w:val="27"/>
           <w:lang w:val="en-US" w:eastAsia="ru-RU"/>
@@ -70,7 +59,7 @@
       </w:pPr>
       <w:r>
         <w:rPr>
-          <w:rFonts w:ascii="Arial" w:eastAsia="Times New Roman" w:hAnsi="Arial" w:cs="Arial"/>
+          <w:rFonts w:eastAsia="Times New Roman" w:cs="Arial" w:ascii="Arial" w:hAnsi="Arial"/>
           <w:sz w:val="27"/>
           <w:szCs w:val="27"/>
           <w:lang w:eastAsia="ru-RU"/>
@@ -79,7 +68,7 @@
       </w:r>
       <w:r>
         <w:rPr>
-          <w:rFonts w:ascii="Arial" w:eastAsia="Times New Roman" w:hAnsi="Arial" w:cs="Arial"/>
+          <w:rFonts w:eastAsia="Times New Roman" w:cs="Arial" w:ascii="Arial" w:hAnsi="Arial"/>
           <w:sz w:val="27"/>
           <w:szCs w:val="27"/>
           <w:lang w:val="en-US" w:eastAsia="ru-RU"/>
@@ -88,7 +77,7 @@
       </w:r>
       <w:r>
         <w:rPr>
-          <w:rFonts w:ascii="Arial" w:eastAsia="Times New Roman" w:hAnsi="Arial" w:cs="Arial"/>
+          <w:rFonts w:eastAsia="Times New Roman" w:cs="Arial" w:ascii="Arial" w:hAnsi="Arial"/>
           <w:sz w:val="27"/>
           <w:szCs w:val="27"/>
           <w:lang w:eastAsia="ru-RU"/>
@@ -97,7 +86,7 @@
       </w:r>
       <w:r>
         <w:rPr>
-          <w:rFonts w:ascii="Arial" w:eastAsia="Times New Roman" w:hAnsi="Arial" w:cs="Arial"/>
+          <w:rFonts w:eastAsia="Times New Roman" w:cs="Arial" w:ascii="Arial" w:hAnsi="Arial"/>
           <w:sz w:val="27"/>
           <w:szCs w:val="27"/>
           <w:lang w:val="en-US" w:eastAsia="ru-RU"/>
@@ -106,7 +95,7 @@
       </w:r>
       <w:r>
         <w:rPr>
-          <w:rFonts w:ascii="Arial" w:eastAsia="Times New Roman" w:hAnsi="Arial" w:cs="Arial"/>
+          <w:rFonts w:eastAsia="Times New Roman" w:cs="Arial" w:ascii="Arial" w:hAnsi="Arial"/>
           <w:i/>
           <w:iCs/>
           <w:sz w:val="27"/>
@@ -117,7 +106,7 @@
       </w:r>
       <w:r>
         <w:rPr>
-          <w:rFonts w:ascii="Arial" w:eastAsia="Times New Roman" w:hAnsi="Arial" w:cs="Arial"/>
+          <w:rFonts w:eastAsia="Times New Roman" w:cs="Arial" w:ascii="Arial" w:hAnsi="Arial"/>
           <w:sz w:val="27"/>
           <w:szCs w:val="27"/>
           <w:lang w:val="en-US" w:eastAsia="ru-RU"/>
@@ -127,43 +116,34 @@
     </w:p>
     <w:p>
       <w:pPr>
+        <w:pStyle w:val="Normal"/>
         <w:numPr>
           <w:ilvl w:val="0"/>
           <w:numId w:val="1"/>
         </w:numPr>
         <w:shd w:val="clear" w:color="auto" w:fill="FFFFFF"/>
-        <w:spacing w:before="100" w:beforeAutospacing="1" w:after="100" w:afterAutospacing="1" w:line="240" w:lineRule="auto"/>
-        <w:rPr>
-          <w:rFonts w:ascii="Arial" w:eastAsia="Times New Roman" w:hAnsi="Arial" w:cs="Arial"/>
-          <w:sz w:val="27"/>
-          <w:szCs w:val="27"/>
-          <w:u w:val="single"/>
-          <w:lang w:eastAsia="ru-RU"/>
-        </w:rPr>
-      </w:pPr>
-      <w:r>
-        <w:rPr>
-          <w:rFonts w:ascii="Arial" w:eastAsia="Times New Roman" w:hAnsi="Arial" w:cs="Arial"/>
-          <w:sz w:val="27"/>
-          <w:szCs w:val="27"/>
-          <w:u w:val="single"/>
-          <w:lang w:eastAsia="ru-RU"/>
-        </w:rPr>
-        <w:t>Главная страница доступна анонимному пользователю.</w:t>
-      </w:r>
-      <w:r>
-        <w:rPr>
-          <w:rFonts w:ascii="Arial" w:eastAsia="Times New Roman" w:hAnsi="Arial" w:cs="Arial"/>
-          <w:sz w:val="27"/>
-          <w:szCs w:val="27"/>
-          <w:u w:val="single"/>
-          <w:lang w:eastAsia="ru-RU"/>
-        </w:rPr>
-        <w:t xml:space="preserve"> </w:t>
-      </w:r>
-      <w:r>
-        <w:rPr>
-          <w:rFonts w:ascii="Arial" w:eastAsia="Times New Roman" w:hAnsi="Arial" w:cs="Arial"/>
+        <w:spacing w:lineRule="auto" w:line="240" w:beforeAutospacing="1" w:after="0"/>
+        <w:rPr>
+          <w:rFonts w:ascii="Arial" w:hAnsi="Arial" w:eastAsia="Times New Roman" w:cs="Arial"/>
+          <w:sz w:val="27"/>
+          <w:szCs w:val="27"/>
+          <w:u w:val="single"/>
+          <w:lang w:eastAsia="ru-RU"/>
+        </w:rPr>
+      </w:pPr>
+      <w:r>
+        <w:rPr>
+          <w:rFonts w:eastAsia="Times New Roman" w:cs="Arial" w:ascii="Arial" w:hAnsi="Arial"/>
+          <w:sz w:val="27"/>
+          <w:szCs w:val="27"/>
+          <w:u w:val="single"/>
+          <w:lang w:eastAsia="ru-RU"/>
+        </w:rPr>
+        <w:t xml:space="preserve">Главная страница доступна анонимному пользователю. </w:t>
+      </w:r>
+      <w:r>
+        <w:rPr>
+          <w:rFonts w:eastAsia="Times New Roman" w:cs="Arial" w:ascii="Arial" w:hAnsi="Arial"/>
           <w:sz w:val="32"/>
           <w:szCs w:val="32"/>
           <w:u w:val="single"/>
@@ -174,43 +154,34 @@
     </w:p>
     <w:p>
       <w:pPr>
+        <w:pStyle w:val="Normal"/>
         <w:numPr>
           <w:ilvl w:val="0"/>
           <w:numId w:val="1"/>
         </w:numPr>
         <w:shd w:val="clear" w:color="auto" w:fill="FFFFFF"/>
-        <w:spacing w:before="100" w:beforeAutospacing="1" w:after="100" w:afterAutospacing="1" w:line="240" w:lineRule="auto"/>
-        <w:rPr>
-          <w:rFonts w:ascii="Arial" w:eastAsia="Times New Roman" w:hAnsi="Arial" w:cs="Arial"/>
-          <w:sz w:val="27"/>
-          <w:szCs w:val="27"/>
-          <w:u w:val="single"/>
-          <w:lang w:eastAsia="ru-RU"/>
-        </w:rPr>
-      </w:pPr>
-      <w:r>
-        <w:rPr>
-          <w:rFonts w:ascii="Arial" w:eastAsia="Times New Roman" w:hAnsi="Arial" w:cs="Arial"/>
-          <w:sz w:val="27"/>
-          <w:szCs w:val="27"/>
-          <w:u w:val="single"/>
-          <w:lang w:eastAsia="ru-RU"/>
-        </w:rPr>
-        <w:t xml:space="preserve">Страница отдел новости доступна анонимному </w:t>
-      </w:r>
-      <w:r>
-        <w:rPr>
-          <w:rFonts w:ascii="Arial" w:eastAsia="Times New Roman" w:hAnsi="Arial" w:cs="Arial"/>
-          <w:sz w:val="27"/>
-          <w:szCs w:val="27"/>
-          <w:u w:val="single"/>
-          <w:lang w:eastAsia="ru-RU"/>
-        </w:rPr>
-        <w:t>пользователю.</w:t>
-      </w:r>
-      <w:r>
-        <w:rPr>
-          <w:rFonts w:ascii="Arial" w:eastAsia="Times New Roman" w:hAnsi="Arial" w:cs="Arial"/>
+        <w:spacing w:lineRule="auto" w:line="240" w:before="0" w:after="0"/>
+        <w:rPr>
+          <w:rFonts w:ascii="Arial" w:hAnsi="Arial" w:eastAsia="Times New Roman" w:cs="Arial"/>
+          <w:sz w:val="27"/>
+          <w:szCs w:val="27"/>
+          <w:u w:val="single"/>
+          <w:lang w:eastAsia="ru-RU"/>
+        </w:rPr>
+      </w:pPr>
+      <w:r>
+        <w:rPr>
+          <w:rFonts w:eastAsia="Times New Roman" w:cs="Arial" w:ascii="Arial" w:hAnsi="Arial"/>
+          <w:sz w:val="27"/>
+          <w:szCs w:val="27"/>
+          <w:u w:val="single"/>
+          <w:lang w:eastAsia="ru-RU"/>
+        </w:rPr>
+        <w:t>Страница отдел новости доступна анонимному пользователю.</w:t>
+      </w:r>
+      <w:r>
+        <w:rPr>
+          <w:rFonts w:eastAsia="Times New Roman" w:cs="Arial" w:ascii="Arial" w:hAnsi="Arial"/>
           <w:sz w:val="32"/>
           <w:szCs w:val="32"/>
           <w:u w:val="single"/>
@@ -221,43 +192,34 @@
     </w:p>
     <w:p>
       <w:pPr>
+        <w:pStyle w:val="Normal"/>
         <w:numPr>
           <w:ilvl w:val="0"/>
           <w:numId w:val="1"/>
         </w:numPr>
         <w:shd w:val="clear" w:color="auto" w:fill="FFFFFF"/>
-        <w:spacing w:before="100" w:beforeAutospacing="1" w:after="100" w:afterAutospacing="1" w:line="240" w:lineRule="auto"/>
-        <w:rPr>
-          <w:rFonts w:ascii="Arial" w:eastAsia="Times New Roman" w:hAnsi="Arial" w:cs="Arial"/>
-          <w:sz w:val="27"/>
-          <w:szCs w:val="27"/>
-          <w:u w:val="single"/>
-          <w:lang w:eastAsia="ru-RU"/>
-        </w:rPr>
-      </w:pPr>
-      <w:r>
-        <w:rPr>
-          <w:rFonts w:ascii="Arial" w:eastAsia="Times New Roman" w:hAnsi="Arial" w:cs="Arial"/>
-          <w:sz w:val="27"/>
-          <w:szCs w:val="27"/>
-          <w:u w:val="single"/>
-          <w:lang w:eastAsia="ru-RU"/>
-        </w:rPr>
-        <w:t>Страницы удаления и редактирования комментария доступны автору комментария.</w:t>
-      </w:r>
-      <w:r>
-        <w:rPr>
-          <w:rFonts w:ascii="Arial" w:eastAsia="Times New Roman" w:hAnsi="Arial" w:cs="Arial"/>
-          <w:sz w:val="27"/>
-          <w:szCs w:val="27"/>
-          <w:u w:val="single"/>
-          <w:lang w:eastAsia="ru-RU"/>
-        </w:rPr>
-        <w:t xml:space="preserve"> </w:t>
-      </w:r>
-      <w:r>
-        <w:rPr>
-          <w:rFonts w:ascii="Arial" w:eastAsia="Times New Roman" w:hAnsi="Arial" w:cs="Arial"/>
+        <w:spacing w:lineRule="auto" w:line="240" w:before="0" w:after="0"/>
+        <w:rPr>
+          <w:rFonts w:ascii="Arial" w:hAnsi="Arial" w:eastAsia="Times New Roman" w:cs="Arial"/>
+          <w:sz w:val="27"/>
+          <w:szCs w:val="27"/>
+          <w:u w:val="single"/>
+          <w:lang w:eastAsia="ru-RU"/>
+        </w:rPr>
+      </w:pPr>
+      <w:r>
+        <w:rPr>
+          <w:rFonts w:eastAsia="Times New Roman" w:cs="Arial" w:ascii="Arial" w:hAnsi="Arial"/>
+          <w:sz w:val="27"/>
+          <w:szCs w:val="27"/>
+          <w:u w:val="single"/>
+          <w:lang w:eastAsia="ru-RU"/>
+        </w:rPr>
+        <w:t xml:space="preserve">Страницы удаления и редактирования комментария доступны автору комментария. </w:t>
+      </w:r>
+      <w:r>
+        <w:rPr>
+          <w:rFonts w:eastAsia="Times New Roman" w:cs="Arial" w:ascii="Arial" w:hAnsi="Arial"/>
           <w:sz w:val="32"/>
           <w:szCs w:val="32"/>
           <w:u w:val="single"/>
@@ -268,43 +230,34 @@
     </w:p>
     <w:p>
       <w:pPr>
+        <w:pStyle w:val="Normal"/>
         <w:numPr>
           <w:ilvl w:val="0"/>
           <w:numId w:val="1"/>
         </w:numPr>
         <w:shd w:val="clear" w:color="auto" w:fill="FFFFFF"/>
-        <w:spacing w:before="100" w:beforeAutospacing="1" w:after="100" w:afterAutospacing="1" w:line="240" w:lineRule="auto"/>
-        <w:rPr>
-          <w:rFonts w:ascii="Arial" w:eastAsia="Times New Roman" w:hAnsi="Arial" w:cs="Arial"/>
-          <w:sz w:val="27"/>
-          <w:szCs w:val="27"/>
-          <w:u w:val="single"/>
-          <w:lang w:eastAsia="ru-RU"/>
-        </w:rPr>
-      </w:pPr>
-      <w:r>
-        <w:rPr>
-          <w:rFonts w:ascii="Arial" w:eastAsia="Times New Roman" w:hAnsi="Arial" w:cs="Arial"/>
-          <w:sz w:val="27"/>
-          <w:szCs w:val="27"/>
-          <w:u w:val="single"/>
-          <w:lang w:eastAsia="ru-RU"/>
-        </w:rPr>
-        <w:t>При попытке перейти на страницу редактирования или удаления комментария анонимный пользователь перенаправляется на страницу авторизации.</w:t>
-      </w:r>
-      <w:r>
-        <w:rPr>
-          <w:rFonts w:ascii="Arial" w:eastAsia="Times New Roman" w:hAnsi="Arial" w:cs="Arial"/>
-          <w:sz w:val="27"/>
-          <w:szCs w:val="27"/>
-          <w:u w:val="single"/>
-          <w:lang w:eastAsia="ru-RU"/>
-        </w:rPr>
-        <w:t xml:space="preserve"> </w:t>
-      </w:r>
-      <w:r>
-        <w:rPr>
-          <w:rFonts w:ascii="Arial" w:eastAsia="Times New Roman" w:hAnsi="Arial" w:cs="Arial"/>
+        <w:spacing w:lineRule="auto" w:line="240" w:before="0" w:after="0"/>
+        <w:rPr>
+          <w:rFonts w:ascii="Arial" w:hAnsi="Arial" w:eastAsia="Times New Roman" w:cs="Arial"/>
+          <w:sz w:val="27"/>
+          <w:szCs w:val="27"/>
+          <w:u w:val="single"/>
+          <w:lang w:eastAsia="ru-RU"/>
+        </w:rPr>
+      </w:pPr>
+      <w:r>
+        <w:rPr>
+          <w:rFonts w:eastAsia="Times New Roman" w:cs="Arial" w:ascii="Arial" w:hAnsi="Arial"/>
+          <w:sz w:val="27"/>
+          <w:szCs w:val="27"/>
+          <w:u w:val="single"/>
+          <w:lang w:eastAsia="ru-RU"/>
+        </w:rPr>
+        <w:t xml:space="preserve">При попытке перейти на страницу редактирования или удаления комментария анонимный пользователь перенаправляется на страницу авторизации. </w:t>
+      </w:r>
+      <w:r>
+        <w:rPr>
+          <w:rFonts w:eastAsia="Times New Roman" w:cs="Arial" w:ascii="Arial" w:hAnsi="Arial"/>
           <w:sz w:val="32"/>
           <w:szCs w:val="32"/>
           <w:u w:val="single"/>
@@ -315,43 +268,34 @@
     </w:p>
     <w:p>
       <w:pPr>
+        <w:pStyle w:val="Normal"/>
         <w:numPr>
           <w:ilvl w:val="0"/>
           <w:numId w:val="1"/>
         </w:numPr>
         <w:shd w:val="clear" w:color="auto" w:fill="FFFFFF"/>
-        <w:spacing w:before="100" w:beforeAutospacing="1" w:after="100" w:afterAutospacing="1" w:line="240" w:lineRule="auto"/>
-        <w:rPr>
-          <w:rFonts w:ascii="Arial" w:eastAsia="Times New Roman" w:hAnsi="Arial" w:cs="Arial"/>
-          <w:sz w:val="27"/>
-          <w:szCs w:val="27"/>
-          <w:u w:val="single"/>
-          <w:lang w:eastAsia="ru-RU"/>
-        </w:rPr>
-      </w:pPr>
-      <w:r>
-        <w:rPr>
-          <w:rFonts w:ascii="Arial" w:eastAsia="Times New Roman" w:hAnsi="Arial" w:cs="Arial"/>
-          <w:sz w:val="27"/>
-          <w:szCs w:val="27"/>
-          <w:u w:val="single"/>
-          <w:lang w:eastAsia="ru-RU"/>
-        </w:rPr>
-        <w:t>Авторизованный пользователь не может зайти на страницы редактирования или удаления чужих комментариев (возвращается ошибка 404).</w:t>
-      </w:r>
-      <w:r>
-        <w:rPr>
-          <w:rFonts w:ascii="Arial" w:eastAsia="Times New Roman" w:hAnsi="Arial" w:cs="Arial"/>
-          <w:sz w:val="27"/>
-          <w:szCs w:val="27"/>
-          <w:u w:val="single"/>
-          <w:lang w:eastAsia="ru-RU"/>
-        </w:rPr>
-        <w:t xml:space="preserve"> </w:t>
-      </w:r>
-      <w:r>
-        <w:rPr>
-          <w:rFonts w:ascii="Arial" w:eastAsia="Times New Roman" w:hAnsi="Arial" w:cs="Arial"/>
+        <w:spacing w:lineRule="auto" w:line="240" w:before="0" w:after="0"/>
+        <w:rPr>
+          <w:rFonts w:ascii="Arial" w:hAnsi="Arial" w:eastAsia="Times New Roman" w:cs="Arial"/>
+          <w:sz w:val="27"/>
+          <w:szCs w:val="27"/>
+          <w:u w:val="single"/>
+          <w:lang w:eastAsia="ru-RU"/>
+        </w:rPr>
+      </w:pPr>
+      <w:r>
+        <w:rPr>
+          <w:rFonts w:eastAsia="Times New Roman" w:cs="Arial" w:ascii="Arial" w:hAnsi="Arial"/>
+          <w:sz w:val="27"/>
+          <w:szCs w:val="27"/>
+          <w:u w:val="single"/>
+          <w:lang w:eastAsia="ru-RU"/>
+        </w:rPr>
+        <w:t xml:space="preserve">Авторизованный пользователь не может зайти на страницы редактирования или удаления чужих комментариев (возвращается ошибка 404). </w:t>
+      </w:r>
+      <w:r>
+        <w:rPr>
+          <w:rFonts w:eastAsia="Times New Roman" w:cs="Arial" w:ascii="Arial" w:hAnsi="Arial"/>
           <w:sz w:val="32"/>
           <w:szCs w:val="32"/>
           <w:u w:val="single"/>
@@ -362,43 +306,34 @@
     </w:p>
     <w:p>
       <w:pPr>
+        <w:pStyle w:val="Normal"/>
         <w:numPr>
           <w:ilvl w:val="0"/>
           <w:numId w:val="1"/>
         </w:numPr>
         <w:shd w:val="clear" w:color="auto" w:fill="FFFFFF"/>
-        <w:spacing w:before="100" w:beforeAutospacing="1" w:after="100" w:afterAutospacing="1" w:line="240" w:lineRule="auto"/>
-        <w:rPr>
-          <w:rFonts w:ascii="Arial" w:eastAsia="Times New Roman" w:hAnsi="Arial" w:cs="Arial"/>
-          <w:sz w:val="27"/>
-          <w:szCs w:val="27"/>
-          <w:u w:val="single"/>
-          <w:lang w:eastAsia="ru-RU"/>
-        </w:rPr>
-      </w:pPr>
-      <w:r>
-        <w:rPr>
-          <w:rFonts w:ascii="Arial" w:eastAsia="Times New Roman" w:hAnsi="Arial" w:cs="Arial"/>
-          <w:sz w:val="27"/>
-          <w:szCs w:val="27"/>
-          <w:u w:val="single"/>
-          <w:lang w:eastAsia="ru-RU"/>
-        </w:rPr>
-        <w:t>Страницы регистрации пользователей, входа в учётную запись и выхода из неё доступны анонимным пользователям.</w:t>
-      </w:r>
-      <w:r>
-        <w:rPr>
-          <w:rFonts w:ascii="Arial" w:eastAsia="Times New Roman" w:hAnsi="Arial" w:cs="Arial"/>
-          <w:sz w:val="27"/>
-          <w:szCs w:val="27"/>
-          <w:u w:val="single"/>
-          <w:lang w:eastAsia="ru-RU"/>
-        </w:rPr>
-        <w:t xml:space="preserve"> </w:t>
-      </w:r>
-      <w:r>
-        <w:rPr>
-          <w:rFonts w:ascii="Arial" w:eastAsia="Times New Roman" w:hAnsi="Arial" w:cs="Arial"/>
+        <w:spacing w:lineRule="auto" w:line="240" w:before="0" w:afterAutospacing="1"/>
+        <w:rPr>
+          <w:rFonts w:ascii="Arial" w:hAnsi="Arial" w:eastAsia="Times New Roman" w:cs="Arial"/>
+          <w:sz w:val="27"/>
+          <w:szCs w:val="27"/>
+          <w:u w:val="single"/>
+          <w:lang w:eastAsia="ru-RU"/>
+        </w:rPr>
+      </w:pPr>
+      <w:r>
+        <w:rPr>
+          <w:rFonts w:eastAsia="Times New Roman" w:cs="Arial" w:ascii="Arial" w:hAnsi="Arial"/>
+          <w:sz w:val="27"/>
+          <w:szCs w:val="27"/>
+          <w:u w:val="single"/>
+          <w:lang w:eastAsia="ru-RU"/>
+        </w:rPr>
+        <w:t xml:space="preserve">Страницы регистрации пользователей, входа в учётную запись и выхода из неё доступны анонимным пользователям. </w:t>
+      </w:r>
+      <w:r>
+        <w:rPr>
+          <w:rFonts w:eastAsia="Times New Roman" w:cs="Arial" w:ascii="Arial" w:hAnsi="Arial"/>
           <w:sz w:val="32"/>
           <w:szCs w:val="32"/>
           <w:u w:val="single"/>
@@ -409,10 +344,11 @@
     </w:p>
     <w:p>
       <w:pPr>
+        <w:pStyle w:val="Normal"/>
         <w:shd w:val="clear" w:color="auto" w:fill="FFFFFF"/>
-        <w:spacing w:after="0" w:line="240" w:lineRule="auto"/>
-        <w:rPr>
-          <w:rFonts w:ascii="Arial" w:eastAsia="Times New Roman" w:hAnsi="Arial" w:cs="Arial"/>
+        <w:spacing w:lineRule="auto" w:line="240" w:before="0" w:after="0"/>
+        <w:rPr>
+          <w:rFonts w:ascii="Arial" w:hAnsi="Arial" w:eastAsia="Times New Roman" w:cs="Arial"/>
           <w:sz w:val="27"/>
           <w:szCs w:val="27"/>
           <w:lang w:val="en-US" w:eastAsia="ru-RU"/>
@@ -420,7 +356,7 @@
       </w:pPr>
       <w:r>
         <w:rPr>
-          <w:rFonts w:ascii="Arial" w:eastAsia="Times New Roman" w:hAnsi="Arial" w:cs="Arial"/>
+          <w:rFonts w:eastAsia="Times New Roman" w:cs="Arial" w:ascii="Arial" w:hAnsi="Arial"/>
           <w:sz w:val="27"/>
           <w:szCs w:val="27"/>
           <w:lang w:eastAsia="ru-RU"/>
@@ -429,7 +365,7 @@
       </w:r>
       <w:r>
         <w:rPr>
-          <w:rFonts w:ascii="Arial" w:eastAsia="Times New Roman" w:hAnsi="Arial" w:cs="Arial"/>
+          <w:rFonts w:eastAsia="Times New Roman" w:cs="Arial" w:ascii="Arial" w:hAnsi="Arial"/>
           <w:sz w:val="27"/>
           <w:szCs w:val="27"/>
           <w:lang w:val="en-US" w:eastAsia="ru-RU"/>
@@ -438,7 +374,7 @@
       </w:r>
       <w:r>
         <w:rPr>
-          <w:rFonts w:ascii="Arial" w:eastAsia="Times New Roman" w:hAnsi="Arial" w:cs="Arial"/>
+          <w:rFonts w:eastAsia="Times New Roman" w:cs="Arial" w:ascii="Arial" w:hAnsi="Arial"/>
           <w:sz w:val="27"/>
           <w:szCs w:val="27"/>
           <w:lang w:eastAsia="ru-RU"/>
@@ -447,7 +383,7 @@
       </w:r>
       <w:r>
         <w:rPr>
-          <w:rFonts w:ascii="Arial" w:eastAsia="Times New Roman" w:hAnsi="Arial" w:cs="Arial"/>
+          <w:rFonts w:eastAsia="Times New Roman" w:cs="Arial" w:ascii="Arial" w:hAnsi="Arial"/>
           <w:sz w:val="27"/>
           <w:szCs w:val="27"/>
           <w:lang w:val="en-US" w:eastAsia="ru-RU"/>
@@ -456,7 +392,7 @@
       </w:r>
       <w:r>
         <w:rPr>
-          <w:rFonts w:ascii="Arial" w:eastAsia="Times New Roman" w:hAnsi="Arial" w:cs="Arial"/>
+          <w:rFonts w:eastAsia="Times New Roman" w:cs="Arial" w:ascii="Arial" w:hAnsi="Arial"/>
           <w:i/>
           <w:iCs/>
           <w:sz w:val="27"/>
@@ -467,7 +403,7 @@
       </w:r>
       <w:r>
         <w:rPr>
-          <w:rFonts w:ascii="Arial" w:eastAsia="Times New Roman" w:hAnsi="Arial" w:cs="Arial"/>
+          <w:rFonts w:eastAsia="Times New Roman" w:cs="Arial" w:ascii="Arial" w:hAnsi="Arial"/>
           <w:sz w:val="27"/>
           <w:szCs w:val="27"/>
           <w:lang w:val="en-US" w:eastAsia="ru-RU"/>
@@ -477,160 +413,125 @@
     </w:p>
     <w:p>
       <w:pPr>
+        <w:pStyle w:val="Normal"/>
         <w:numPr>
           <w:ilvl w:val="0"/>
           <w:numId w:val="2"/>
         </w:numPr>
         <w:shd w:val="clear" w:color="auto" w:fill="FFFFFF"/>
-        <w:spacing w:before="100" w:beforeAutospacing="1" w:after="100" w:afterAutospacing="1" w:line="240" w:lineRule="auto"/>
-        <w:rPr>
-          <w:rFonts w:ascii="Arial" w:eastAsia="Times New Roman" w:hAnsi="Arial" w:cs="Arial"/>
-          <w:sz w:val="27"/>
-          <w:szCs w:val="27"/>
-          <w:u w:val="single"/>
-          <w:lang w:eastAsia="ru-RU"/>
-        </w:rPr>
-      </w:pPr>
-      <w:r>
-        <w:rPr>
-          <w:rFonts w:ascii="Arial" w:eastAsia="Times New Roman" w:hAnsi="Arial" w:cs="Arial"/>
-          <w:sz w:val="27"/>
-          <w:szCs w:val="27"/>
-          <w:u w:val="single"/>
-          <w:lang w:eastAsia="ru-RU"/>
-        </w:rPr>
-        <w:t>Количество новостей на главной странице — не более 10.</w:t>
-      </w:r>
-      <w:r>
-        <w:rPr>
-          <w:rFonts w:ascii="Arial" w:eastAsia="Times New Roman" w:hAnsi="Arial" w:cs="Arial"/>
-          <w:sz w:val="27"/>
-          <w:szCs w:val="27"/>
-          <w:u w:val="single"/>
-          <w:lang w:eastAsia="ru-RU"/>
-        </w:rPr>
-        <w:t xml:space="preserve"> +</w:t>
+        <w:spacing w:lineRule="auto" w:line="240" w:beforeAutospacing="1" w:after="0"/>
+        <w:rPr>
+          <w:rFonts w:ascii="Arial" w:hAnsi="Arial" w:eastAsia="Times New Roman" w:cs="Arial"/>
+          <w:sz w:val="27"/>
+          <w:szCs w:val="27"/>
+          <w:u w:val="single"/>
+          <w:lang w:eastAsia="ru-RU"/>
+        </w:rPr>
+      </w:pPr>
+      <w:r>
+        <w:rPr>
+          <w:rFonts w:eastAsia="Times New Roman" w:cs="Arial" w:ascii="Arial" w:hAnsi="Arial"/>
+          <w:sz w:val="27"/>
+          <w:szCs w:val="27"/>
+          <w:u w:val="single"/>
+          <w:lang w:eastAsia="ru-RU"/>
+        </w:rPr>
+        <w:t>Количество новостей на главной странице — не более 10. +</w:t>
       </w:r>
     </w:p>
     <w:p>
       <w:pPr>
+        <w:pStyle w:val="Normal"/>
         <w:numPr>
           <w:ilvl w:val="0"/>
           <w:numId w:val="2"/>
         </w:numPr>
         <w:shd w:val="clear" w:color="auto" w:fill="FFFFFF"/>
-        <w:spacing w:before="100" w:beforeAutospacing="1" w:after="100" w:afterAutospacing="1" w:line="240" w:lineRule="auto"/>
-        <w:rPr>
-          <w:rFonts w:ascii="Arial" w:eastAsia="Times New Roman" w:hAnsi="Arial" w:cs="Arial"/>
-          <w:sz w:val="27"/>
-          <w:szCs w:val="27"/>
-          <w:u w:val="single"/>
-          <w:lang w:eastAsia="ru-RU"/>
-        </w:rPr>
-      </w:pPr>
-      <w:r>
-        <w:rPr>
-          <w:rFonts w:ascii="Arial" w:eastAsia="Times New Roman" w:hAnsi="Arial" w:cs="Arial"/>
-          <w:sz w:val="27"/>
-          <w:szCs w:val="27"/>
-          <w:u w:val="single"/>
-          <w:lang w:eastAsia="ru-RU"/>
-        </w:rPr>
-        <w:t>Новости отсортированы от самой свежей к самой старой. Свежие новости в начале списка.</w:t>
-      </w:r>
-      <w:r>
-        <w:rPr>
-          <w:rFonts w:ascii="Arial" w:eastAsia="Times New Roman" w:hAnsi="Arial" w:cs="Arial"/>
-          <w:sz w:val="27"/>
-          <w:szCs w:val="27"/>
-          <w:u w:val="single"/>
-          <w:lang w:eastAsia="ru-RU"/>
-        </w:rPr>
-        <w:t xml:space="preserve"> +</w:t>
+        <w:spacing w:lineRule="auto" w:line="240" w:before="0" w:after="0"/>
+        <w:rPr>
+          <w:rFonts w:ascii="Arial" w:hAnsi="Arial" w:eastAsia="Times New Roman" w:cs="Arial"/>
+          <w:sz w:val="27"/>
+          <w:szCs w:val="27"/>
+          <w:u w:val="single"/>
+          <w:lang w:eastAsia="ru-RU"/>
+        </w:rPr>
+      </w:pPr>
+      <w:r>
+        <w:rPr>
+          <w:rFonts w:eastAsia="Times New Roman" w:cs="Arial" w:ascii="Arial" w:hAnsi="Arial"/>
+          <w:sz w:val="27"/>
+          <w:szCs w:val="27"/>
+          <w:u w:val="single"/>
+          <w:lang w:eastAsia="ru-RU"/>
+        </w:rPr>
+        <w:t>Новости отсортированы от самой свежей к самой старой. Свежие новости в начале списка. +</w:t>
       </w:r>
     </w:p>
     <w:p>
       <w:pPr>
+        <w:pStyle w:val="Normal"/>
         <w:numPr>
           <w:ilvl w:val="0"/>
           <w:numId w:val="2"/>
         </w:numPr>
         <w:shd w:val="clear" w:color="auto" w:fill="FFFFFF"/>
-        <w:spacing w:before="100" w:beforeAutospacing="1" w:after="100" w:afterAutospacing="1" w:line="240" w:lineRule="auto"/>
-        <w:rPr>
-          <w:rFonts w:ascii="Arial" w:eastAsia="Times New Roman" w:hAnsi="Arial" w:cs="Arial"/>
-          <w:sz w:val="27"/>
-          <w:szCs w:val="27"/>
-          <w:u w:val="single"/>
-          <w:lang w:eastAsia="ru-RU"/>
-        </w:rPr>
-      </w:pPr>
-      <w:r>
-        <w:rPr>
-          <w:rFonts w:ascii="Arial" w:eastAsia="Times New Roman" w:hAnsi="Arial" w:cs="Arial"/>
-          <w:sz w:val="27"/>
-          <w:szCs w:val="27"/>
-          <w:u w:val="single"/>
-          <w:lang w:eastAsia="ru-RU"/>
-        </w:rPr>
-        <w:t>Комментарии на странице отдельной новости отсортированы от старых к новым: старые в начале списка, новые — в конце.</w:t>
-      </w:r>
-      <w:r>
-        <w:rPr>
-          <w:rFonts w:ascii="Arial" w:eastAsia="Times New Roman" w:hAnsi="Arial" w:cs="Arial"/>
-          <w:sz w:val="27"/>
-          <w:szCs w:val="27"/>
-          <w:u w:val="single"/>
-          <w:lang w:eastAsia="ru-RU"/>
-        </w:rPr>
-        <w:t xml:space="preserve"> +</w:t>
+        <w:spacing w:lineRule="auto" w:line="240" w:before="0" w:after="0"/>
+        <w:rPr>
+          <w:rFonts w:ascii="Arial" w:hAnsi="Arial" w:eastAsia="Times New Roman" w:cs="Arial"/>
+          <w:sz w:val="27"/>
+          <w:szCs w:val="27"/>
+          <w:u w:val="single"/>
+          <w:lang w:eastAsia="ru-RU"/>
+        </w:rPr>
+      </w:pPr>
+      <w:r>
+        <w:rPr>
+          <w:rFonts w:eastAsia="Times New Roman" w:cs="Arial" w:ascii="Arial" w:hAnsi="Arial"/>
+          <w:sz w:val="27"/>
+          <w:szCs w:val="27"/>
+          <w:u w:val="single"/>
+          <w:lang w:eastAsia="ru-RU"/>
+        </w:rPr>
+        <w:t>Комментарии на странице отдельной новости отсортированы от старых к новым: старые в начале списка, новые — в конце. +</w:t>
       </w:r>
     </w:p>
     <w:p>
       <w:pPr>
+        <w:pStyle w:val="Normal"/>
         <w:numPr>
           <w:ilvl w:val="0"/>
           <w:numId w:val="2"/>
         </w:numPr>
         <w:shd w:val="clear" w:color="auto" w:fill="FFFFFF"/>
-        <w:spacing w:before="100" w:beforeAutospacing="1" w:after="100" w:afterAutospacing="1" w:line="240" w:lineRule="auto"/>
-        <w:rPr>
-          <w:rFonts w:ascii="Arial" w:eastAsia="Times New Roman" w:hAnsi="Arial" w:cs="Arial"/>
-          <w:sz w:val="27"/>
-          <w:szCs w:val="27"/>
-          <w:u w:val="single"/>
-          <w:lang w:eastAsia="ru-RU"/>
-        </w:rPr>
-      </w:pPr>
-      <w:r>
-        <w:rPr>
-          <w:rFonts w:ascii="Arial" w:eastAsia="Times New Roman" w:hAnsi="Arial" w:cs="Arial"/>
-          <w:sz w:val="27"/>
-          <w:szCs w:val="27"/>
-          <w:u w:val="single"/>
-          <w:lang w:eastAsia="ru-RU"/>
-        </w:rPr>
-        <w:t>Анонимному пользователю недоступна форма для отправки комментария на странице отдельной новости, а авторизованному доступна.</w:t>
-      </w:r>
-      <w:r>
-        <w:rPr>
-          <w:rFonts w:ascii="Arial" w:eastAsia="Times New Roman" w:hAnsi="Arial" w:cs="Arial"/>
-          <w:sz w:val="27"/>
-          <w:szCs w:val="27"/>
-          <w:u w:val="single"/>
-          <w:lang w:eastAsia="ru-RU"/>
-        </w:rPr>
-        <w:t xml:space="preserve"> +</w:t>
+        <w:spacing w:lineRule="auto" w:line="240" w:before="0" w:afterAutospacing="1"/>
+        <w:rPr>
+          <w:rFonts w:ascii="Arial" w:hAnsi="Arial" w:eastAsia="Times New Roman" w:cs="Arial"/>
+          <w:sz w:val="27"/>
+          <w:szCs w:val="27"/>
+          <w:u w:val="single"/>
+          <w:lang w:eastAsia="ru-RU"/>
+        </w:rPr>
+      </w:pPr>
+      <w:r>
+        <w:rPr>
+          <w:rFonts w:eastAsia="Times New Roman" w:cs="Arial" w:ascii="Arial" w:hAnsi="Arial"/>
+          <w:sz w:val="27"/>
+          <w:szCs w:val="27"/>
+          <w:u w:val="single"/>
+          <w:lang w:eastAsia="ru-RU"/>
+        </w:rPr>
+        <w:t>Анонимному пользователю недоступна форма для отправки комментария на странице отдельной новости, а авторизованному доступна. +</w:t>
       </w:r>
       <w:bookmarkStart w:id="0" w:name="_GoBack"/>
       <w:bookmarkEnd w:id="0"/>
     </w:p>
     <w:p>
       <w:pPr>
+        <w:pStyle w:val="Normal"/>
         <w:shd w:val="clear" w:color="auto" w:fill="FFFFFF"/>
-        <w:spacing w:after="0" w:line="240" w:lineRule="auto"/>
-        <w:rPr>
-          <w:rFonts w:ascii="Arial" w:eastAsia="Times New Roman" w:hAnsi="Arial" w:cs="Arial"/>
+        <w:spacing w:lineRule="auto" w:line="240" w:before="0" w:after="0"/>
+        <w:rPr>
+          <w:rFonts w:ascii="Arial" w:hAnsi="Arial" w:eastAsia="Times New Roman" w:cs="Arial"/>
           <w:sz w:val="27"/>
           <w:szCs w:val="27"/>
           <w:lang w:val="en-US" w:eastAsia="ru-RU"/>
@@ -638,7 +539,7 @@
       </w:pPr>
       <w:r>
         <w:rPr>
-          <w:rFonts w:ascii="Arial" w:eastAsia="Times New Roman" w:hAnsi="Arial" w:cs="Arial"/>
+          <w:rFonts w:eastAsia="Times New Roman" w:cs="Arial" w:ascii="Arial" w:hAnsi="Arial"/>
           <w:sz w:val="27"/>
           <w:szCs w:val="27"/>
           <w:lang w:eastAsia="ru-RU"/>
@@ -647,7 +548,7 @@
       </w:r>
       <w:r>
         <w:rPr>
-          <w:rFonts w:ascii="Arial" w:eastAsia="Times New Roman" w:hAnsi="Arial" w:cs="Arial"/>
+          <w:rFonts w:eastAsia="Times New Roman" w:cs="Arial" w:ascii="Arial" w:hAnsi="Arial"/>
           <w:sz w:val="27"/>
           <w:szCs w:val="27"/>
           <w:lang w:val="en-US" w:eastAsia="ru-RU"/>
@@ -656,7 +557,7 @@
       </w:r>
       <w:r>
         <w:rPr>
-          <w:rFonts w:ascii="Arial" w:eastAsia="Times New Roman" w:hAnsi="Arial" w:cs="Arial"/>
+          <w:rFonts w:eastAsia="Times New Roman" w:cs="Arial" w:ascii="Arial" w:hAnsi="Arial"/>
           <w:sz w:val="27"/>
           <w:szCs w:val="27"/>
           <w:lang w:eastAsia="ru-RU"/>
@@ -665,7 +566,7 @@
       </w:r>
       <w:r>
         <w:rPr>
-          <w:rFonts w:ascii="Arial" w:eastAsia="Times New Roman" w:hAnsi="Arial" w:cs="Arial"/>
+          <w:rFonts w:eastAsia="Times New Roman" w:cs="Arial" w:ascii="Arial" w:hAnsi="Arial"/>
           <w:sz w:val="27"/>
           <w:szCs w:val="27"/>
           <w:lang w:val="en-US" w:eastAsia="ru-RU"/>
@@ -674,7 +575,7 @@
       </w:r>
       <w:r>
         <w:rPr>
-          <w:rFonts w:ascii="Arial" w:eastAsia="Times New Roman" w:hAnsi="Arial" w:cs="Arial"/>
+          <w:rFonts w:eastAsia="Times New Roman" w:cs="Arial" w:ascii="Arial" w:hAnsi="Arial"/>
           <w:i/>
           <w:iCs/>
           <w:sz w:val="27"/>
@@ -685,7 +586,7 @@
       </w:r>
       <w:r>
         <w:rPr>
-          <w:rFonts w:ascii="Arial" w:eastAsia="Times New Roman" w:hAnsi="Arial" w:cs="Arial"/>
+          <w:rFonts w:eastAsia="Times New Roman" w:cs="Arial" w:ascii="Arial" w:hAnsi="Arial"/>
           <w:sz w:val="27"/>
           <w:szCs w:val="27"/>
           <w:lang w:val="en-US" w:eastAsia="ru-RU"/>
@@ -695,146 +596,203 @@
     </w:p>
     <w:p>
       <w:pPr>
+        <w:pStyle w:val="Normal"/>
         <w:numPr>
           <w:ilvl w:val="0"/>
           <w:numId w:val="3"/>
         </w:numPr>
         <w:shd w:val="clear" w:color="auto" w:fill="FFFFFF"/>
-        <w:spacing w:before="100" w:beforeAutospacing="1" w:after="100" w:afterAutospacing="1" w:line="240" w:lineRule="auto"/>
-        <w:rPr>
-          <w:rFonts w:ascii="Arial" w:eastAsia="Times New Roman" w:hAnsi="Arial" w:cs="Arial"/>
-          <w:sz w:val="27"/>
-          <w:szCs w:val="27"/>
-          <w:lang w:eastAsia="ru-RU"/>
-        </w:rPr>
-      </w:pPr>
-      <w:r>
-        <w:rPr>
-          <w:rFonts w:ascii="Arial" w:eastAsia="Times New Roman" w:hAnsi="Arial" w:cs="Arial"/>
-          <w:sz w:val="27"/>
-          <w:szCs w:val="27"/>
-          <w:lang w:eastAsia="ru-RU"/>
-        </w:rPr>
-        <w:t>Анонимный пользователь не может отправить комментарий.</w:t>
+        <w:spacing w:lineRule="auto" w:line="240" w:beforeAutospacing="1" w:after="0"/>
+        <w:rPr>
+          <w:u w:val="single"/>
+        </w:rPr>
+      </w:pPr>
+      <w:r>
+        <w:rPr>
+          <w:rFonts w:eastAsia="Times New Roman" w:cs="Arial" w:ascii="Arial" w:hAnsi="Arial"/>
+          <w:sz w:val="27"/>
+          <w:szCs w:val="27"/>
+          <w:u w:val="single"/>
+          <w:lang w:eastAsia="ru-RU"/>
+        </w:rPr>
+        <w:t xml:space="preserve">Анонимный пользователь не может отправить комментарий. </w:t>
+      </w:r>
+      <w:r>
+        <w:rPr>
+          <w:rFonts w:eastAsia="Times New Roman" w:cs="Arial" w:ascii="Arial" w:hAnsi="Arial"/>
+          <w:sz w:val="27"/>
+          <w:szCs w:val="27"/>
+          <w:u w:val="single"/>
+          <w:lang w:eastAsia="ru-RU"/>
+        </w:rPr>
+        <w:t>+</w:t>
       </w:r>
     </w:p>
     <w:p>
       <w:pPr>
+        <w:pStyle w:val="Normal"/>
         <w:numPr>
           <w:ilvl w:val="0"/>
           <w:numId w:val="3"/>
         </w:numPr>
         <w:shd w:val="clear" w:color="auto" w:fill="FFFFFF"/>
-        <w:spacing w:before="100" w:beforeAutospacing="1" w:after="100" w:afterAutospacing="1" w:line="240" w:lineRule="auto"/>
-        <w:rPr>
-          <w:rFonts w:ascii="Arial" w:eastAsia="Times New Roman" w:hAnsi="Arial" w:cs="Arial"/>
-          <w:sz w:val="27"/>
-          <w:szCs w:val="27"/>
-          <w:lang w:eastAsia="ru-RU"/>
-        </w:rPr>
-      </w:pPr>
-      <w:r>
-        <w:rPr>
-          <w:rFonts w:ascii="Arial" w:eastAsia="Times New Roman" w:hAnsi="Arial" w:cs="Arial"/>
-          <w:sz w:val="27"/>
-          <w:szCs w:val="27"/>
-          <w:lang w:eastAsia="ru-RU"/>
-        </w:rPr>
-        <w:t>Авторизованный пользователь может отправить комментарий.</w:t>
+        <w:spacing w:lineRule="auto" w:line="240" w:before="0" w:after="0"/>
+        <w:rPr>
+          <w:u w:val="single"/>
+        </w:rPr>
+      </w:pPr>
+      <w:r>
+        <w:rPr>
+          <w:rFonts w:eastAsia="Times New Roman" w:cs="Arial" w:ascii="Arial" w:hAnsi="Arial"/>
+          <w:sz w:val="27"/>
+          <w:szCs w:val="27"/>
+          <w:u w:val="single"/>
+          <w:lang w:eastAsia="ru-RU"/>
+        </w:rPr>
+        <w:t xml:space="preserve">Авторизованный пользователь может отправить комментарий. </w:t>
+      </w:r>
+      <w:r>
+        <w:rPr>
+          <w:rFonts w:eastAsia="Times New Roman" w:cs="Arial" w:ascii="Arial" w:hAnsi="Arial"/>
+          <w:sz w:val="27"/>
+          <w:szCs w:val="27"/>
+          <w:u w:val="single"/>
+          <w:lang w:eastAsia="ru-RU"/>
+        </w:rPr>
+        <w:t>+</w:t>
       </w:r>
     </w:p>
     <w:p>
       <w:pPr>
+        <w:pStyle w:val="Normal"/>
         <w:numPr>
           <w:ilvl w:val="0"/>
           <w:numId w:val="3"/>
         </w:numPr>
         <w:shd w:val="clear" w:color="auto" w:fill="FFFFFF"/>
-        <w:spacing w:before="100" w:beforeAutospacing="1" w:after="100" w:afterAutospacing="1" w:line="240" w:lineRule="auto"/>
-        <w:rPr>
-          <w:rFonts w:ascii="Arial" w:eastAsia="Times New Roman" w:hAnsi="Arial" w:cs="Arial"/>
-          <w:sz w:val="27"/>
-          <w:szCs w:val="27"/>
-          <w:lang w:eastAsia="ru-RU"/>
-        </w:rPr>
-      </w:pPr>
-      <w:r>
-        <w:rPr>
-          <w:rFonts w:ascii="Arial" w:eastAsia="Times New Roman" w:hAnsi="Arial" w:cs="Arial"/>
-          <w:sz w:val="27"/>
-          <w:szCs w:val="27"/>
-          <w:lang w:eastAsia="ru-RU"/>
-        </w:rPr>
-        <w:t>Если комментарий содержит запрещённые слова, он не будет опубликован, а форма вернёт ошибку.</w:t>
+        <w:spacing w:lineRule="auto" w:line="240" w:before="0" w:after="0"/>
+        <w:rPr>
+          <w:u w:val="single"/>
+        </w:rPr>
+      </w:pPr>
+      <w:r>
+        <w:rPr>
+          <w:rFonts w:eastAsia="Times New Roman" w:cs="Arial" w:ascii="Arial" w:hAnsi="Arial"/>
+          <w:sz w:val="27"/>
+          <w:szCs w:val="27"/>
+          <w:u w:val="single"/>
+          <w:lang w:eastAsia="ru-RU"/>
+        </w:rPr>
+        <w:t xml:space="preserve">Если комментарий содержит запрещённые слова, он не будет опубликован, а форма вернёт ошибку. </w:t>
+      </w:r>
+      <w:r>
+        <w:rPr>
+          <w:rFonts w:eastAsia="Times New Roman" w:cs="Arial" w:ascii="Arial" w:hAnsi="Arial"/>
+          <w:sz w:val="27"/>
+          <w:szCs w:val="27"/>
+          <w:u w:val="single"/>
+          <w:lang w:eastAsia="ru-RU"/>
+        </w:rPr>
+        <w:t>+</w:t>
       </w:r>
     </w:p>
     <w:p>
       <w:pPr>
+        <w:pStyle w:val="Normal"/>
         <w:numPr>
           <w:ilvl w:val="0"/>
           <w:numId w:val="3"/>
         </w:numPr>
         <w:shd w:val="clear" w:color="auto" w:fill="FFFFFF"/>
-        <w:spacing w:before="100" w:beforeAutospacing="1" w:after="100" w:afterAutospacing="1" w:line="240" w:lineRule="auto"/>
-        <w:rPr>
-          <w:rFonts w:ascii="Arial" w:eastAsia="Times New Roman" w:hAnsi="Arial" w:cs="Arial"/>
-          <w:sz w:val="27"/>
-          <w:szCs w:val="27"/>
-          <w:lang w:eastAsia="ru-RU"/>
-        </w:rPr>
-      </w:pPr>
-      <w:r>
-        <w:rPr>
-          <w:rFonts w:ascii="Arial" w:eastAsia="Times New Roman" w:hAnsi="Arial" w:cs="Arial"/>
-          <w:sz w:val="27"/>
-          <w:szCs w:val="27"/>
+        <w:spacing w:lineRule="auto" w:line="240" w:before="0" w:after="0"/>
+        <w:rPr>
+          <w:u w:val="single"/>
+        </w:rPr>
+      </w:pPr>
+      <w:r>
+        <w:rPr>
+          <w:rFonts w:eastAsia="Times New Roman" w:cs="Arial" w:ascii="Arial" w:hAnsi="Arial"/>
+          <w:sz w:val="27"/>
+          <w:szCs w:val="27"/>
+          <w:u w:val="single"/>
           <w:lang w:eastAsia="ru-RU"/>
         </w:rPr>
         <w:t>Авторизованный пользователь может редактировать или удалять свои комментарии.</w:t>
+      </w:r>
+      <w:r>
+        <w:rPr>
+          <w:rFonts w:eastAsia="Times New Roman" w:cs="Arial" w:ascii="Arial" w:hAnsi="Arial"/>
+          <w:sz w:val="27"/>
+          <w:szCs w:val="27"/>
+          <w:u w:val="single"/>
+          <w:lang w:eastAsia="ru-RU"/>
+        </w:rPr>
+        <w:t>+</w:t>
       </w:r>
     </w:p>
     <w:p>
       <w:pPr>
+        <w:pStyle w:val="Normal"/>
         <w:numPr>
           <w:ilvl w:val="0"/>
           <w:numId w:val="3"/>
         </w:numPr>
         <w:shd w:val="clear" w:color="auto" w:fill="FFFFFF"/>
-        <w:spacing w:before="100" w:beforeAutospacing="1" w:after="100" w:afterAutospacing="1" w:line="240" w:lineRule="auto"/>
-        <w:rPr>
-          <w:rFonts w:ascii="Arial" w:eastAsia="Times New Roman" w:hAnsi="Arial" w:cs="Arial"/>
-          <w:sz w:val="27"/>
-          <w:szCs w:val="27"/>
-          <w:lang w:eastAsia="ru-RU"/>
-        </w:rPr>
-      </w:pPr>
-      <w:r>
-        <w:rPr>
-          <w:rFonts w:ascii="Arial" w:eastAsia="Times New Roman" w:hAnsi="Arial" w:cs="Arial"/>
-          <w:sz w:val="27"/>
-          <w:szCs w:val="27"/>
+        <w:spacing w:lineRule="auto" w:line="240" w:before="0" w:afterAutospacing="1"/>
+        <w:rPr>
+          <w:u w:val="single"/>
+        </w:rPr>
+      </w:pPr>
+      <w:r>
+        <w:rPr>
+          <w:rFonts w:eastAsia="Times New Roman" w:cs="Arial" w:ascii="Arial" w:hAnsi="Arial"/>
+          <w:sz w:val="27"/>
+          <w:szCs w:val="27"/>
+          <w:u w:val="single"/>
           <w:lang w:eastAsia="ru-RU"/>
         </w:rPr>
         <w:t>Авторизованный пользователь не может редактировать или удалять чужие комментарии.</w:t>
       </w:r>
+      <w:r>
+        <w:rPr>
+          <w:rFonts w:eastAsia="Times New Roman" w:cs="Arial" w:ascii="Arial" w:hAnsi="Arial"/>
+          <w:sz w:val="27"/>
+          <w:szCs w:val="27"/>
+          <w:u w:val="single"/>
+          <w:lang w:eastAsia="ru-RU"/>
+        </w:rPr>
+        <w:t>+</w:t>
+      </w:r>
     </w:p>
-    <w:p/>
+    <w:p>
+      <w:pPr>
+        <w:pStyle w:val="Normal"/>
+        <w:widowControl/>
+        <w:bidi w:val="0"/>
+        <w:spacing w:lineRule="auto" w:line="259" w:before="0" w:after="160"/>
+        <w:jc w:val="left"/>
+        <w:rPr/>
+      </w:pPr>
+      <w:r>
+        <w:rPr/>
+      </w:r>
+    </w:p>
     <w:sectPr>
+      <w:type w:val="nextPage"/>
       <w:pgSz w:w="11906" w:h="16838"/>
-      <w:pgMar w:top="1134" w:right="850" w:bottom="1134" w:left="1701" w:header="708" w:footer="708" w:gutter="0"/>
-      <w:cols w:space="708"/>
-      <w:docGrid w:linePitch="360"/>
+      <w:pgMar w:left="1701" w:right="850" w:gutter="0" w:header="0" w:top="1134" w:footer="0" w:bottom="1134"/>
+      <w:pgNumType w:fmt="decimal"/>
+      <w:formProt w:val="false"/>
+      <w:textDirection w:val="lrTb"/>
+      <w:docGrid w:type="default" w:linePitch="360" w:charSpace="4096"/>
     </w:sectPr>
   </w:body>
 </w:document>
 </file>
 
 <file path=word/numbering.xml><?xml version="1.0" encoding="utf-8"?>
-<w:numbering xmlns:wpc="http://schemas.microsoft.com/office/word/2010/wordprocessingCanvas" xmlns:mc="http://schemas.openxmlformats.org/markup-compatibility/2006" xmlns:o="urn:schemas-microsoft-com:office:office" xmlns:r="http://schemas.openxmlformats.org/officeDocument/2006/relationships" xmlns:m="http://schemas.openxmlformats.org/officeDocument/2006/math" xmlns:v="urn:schemas-microsoft-com:vml" xmlns:wp14="http://schemas.microsoft.com/office/word/2010/wordprocessingDrawing" xmlns:wp="http://schemas.openxmlformats.org/drawingml/2006/wordprocessingDrawing" xmlns:w10="urn:schemas-microsoft-com:office:word" xmlns:w="http://schemas.openxmlformats.org/wordprocessingml/2006/main" xmlns:w14="http://schemas.microsoft.com/office/word/2010/wordml" xmlns:w15="http://schemas.microsoft.com/office/word/2012/wordml" xmlns:wpg="http://schemas.microsoft.com/office/word/2010/wordprocessingGroup" xmlns:wpi="http://schemas.microsoft.com/office/word/2010/wordprocessingInk" xmlns:wne="http://schemas.microsoft.com/office/word/2006/wordml" xmlns:wps="http://schemas.microsoft.com/office/word/2010/wordprocessingShape" mc:Ignorable="w14 w15 wp14">
-  <w:abstractNum w:abstractNumId="0" w15:restartNumberingAfterBreak="0">
-    <w:nsid w:val="38112744"/>
-    <w:multiLevelType w:val="multilevel"/>
-    <w:tmpl w:val="E60E39F6"/>
+<w:numbering xmlns:w="http://schemas.openxmlformats.org/wordprocessingml/2006/main" xmlns:o="urn:schemas-microsoft-com:office:office" xmlns:r="http://schemas.openxmlformats.org/officeDocument/2006/relationships" xmlns:v="urn:schemas-microsoft-com:vml" xmlns:mc="http://schemas.openxmlformats.org/markup-compatibility/2006" xmlns:w14="http://schemas.microsoft.com/office/word/2010/wordml" mc:Ignorable="w14">
+  <w:abstractNum w:abstractNumId="1">
     <w:lvl w:ilvl="0">
       <w:start w:val="1"/>
       <w:numFmt w:val="decimal"/>
@@ -847,11 +805,10 @@
         <w:ind w:left="720" w:hanging="360"/>
       </w:pPr>
       <w:rPr>
-        <w:rFonts w:hint="default"/>
-        <w:sz w:val="20"/>
-      </w:rPr>
-    </w:lvl>
-    <w:lvl w:ilvl="1" w:tentative="1">
+        <w:sz w:val="20"/>
+      </w:rPr>
+    </w:lvl>
+    <w:lvl w:ilvl="1">
       <w:start w:val="1"/>
       <w:numFmt w:val="bullet"/>
       <w:lvlText w:val="o"/>
@@ -863,11 +820,11 @@
         <w:ind w:left="1440" w:hanging="360"/>
       </w:pPr>
       <w:rPr>
-        <w:rFonts w:ascii="Courier New" w:hAnsi="Courier New" w:hint="default"/>
-        <w:sz w:val="20"/>
-      </w:rPr>
-    </w:lvl>
-    <w:lvl w:ilvl="2" w:tentative="1">
+        <w:rFonts w:ascii="Courier New" w:hAnsi="Courier New" w:cs="Courier New" w:hint="default"/>
+        <w:sz w:val="20"/>
+      </w:rPr>
+    </w:lvl>
+    <w:lvl w:ilvl="2">
       <w:start w:val="1"/>
       <w:numFmt w:val="bullet"/>
       <w:lvlText w:val=""/>
@@ -879,11 +836,11 @@
         <w:ind w:left="2160" w:hanging="360"/>
       </w:pPr>
       <w:rPr>
-        <w:rFonts w:ascii="Wingdings" w:hAnsi="Wingdings" w:hint="default"/>
-        <w:sz w:val="20"/>
-      </w:rPr>
-    </w:lvl>
-    <w:lvl w:ilvl="3" w:tentative="1">
+        <w:rFonts w:ascii="Wingdings" w:hAnsi="Wingdings" w:cs="Wingdings" w:hint="default"/>
+        <w:sz w:val="20"/>
+      </w:rPr>
+    </w:lvl>
+    <w:lvl w:ilvl="3">
       <w:start w:val="1"/>
       <w:numFmt w:val="bullet"/>
       <w:lvlText w:val=""/>
@@ -895,11 +852,11 @@
         <w:ind w:left="2880" w:hanging="360"/>
       </w:pPr>
       <w:rPr>
-        <w:rFonts w:ascii="Wingdings" w:hAnsi="Wingdings" w:hint="default"/>
-        <w:sz w:val="20"/>
-      </w:rPr>
-    </w:lvl>
-    <w:lvl w:ilvl="4" w:tentative="1">
+        <w:rFonts w:ascii="Wingdings" w:hAnsi="Wingdings" w:cs="Wingdings" w:hint="default"/>
+        <w:sz w:val="20"/>
+      </w:rPr>
+    </w:lvl>
+    <w:lvl w:ilvl="4">
       <w:start w:val="1"/>
       <w:numFmt w:val="bullet"/>
       <w:lvlText w:val=""/>
@@ -911,11 +868,11 @@
         <w:ind w:left="3600" w:hanging="360"/>
       </w:pPr>
       <w:rPr>
-        <w:rFonts w:ascii="Wingdings" w:hAnsi="Wingdings" w:hint="default"/>
-        <w:sz w:val="20"/>
-      </w:rPr>
-    </w:lvl>
-    <w:lvl w:ilvl="5" w:tentative="1">
+        <w:rFonts w:ascii="Wingdings" w:hAnsi="Wingdings" w:cs="Wingdings" w:hint="default"/>
+        <w:sz w:val="20"/>
+      </w:rPr>
+    </w:lvl>
+    <w:lvl w:ilvl="5">
       <w:start w:val="1"/>
       <w:numFmt w:val="bullet"/>
       <w:lvlText w:val=""/>
@@ -927,11 +884,11 @@
         <w:ind w:left="4320" w:hanging="360"/>
       </w:pPr>
       <w:rPr>
-        <w:rFonts w:ascii="Wingdings" w:hAnsi="Wingdings" w:hint="default"/>
-        <w:sz w:val="20"/>
-      </w:rPr>
-    </w:lvl>
-    <w:lvl w:ilvl="6" w:tentative="1">
+        <w:rFonts w:ascii="Wingdings" w:hAnsi="Wingdings" w:cs="Wingdings" w:hint="default"/>
+        <w:sz w:val="20"/>
+      </w:rPr>
+    </w:lvl>
+    <w:lvl w:ilvl="6">
       <w:start w:val="1"/>
       <w:numFmt w:val="bullet"/>
       <w:lvlText w:val=""/>
@@ -943,11 +900,11 @@
         <w:ind w:left="5040" w:hanging="360"/>
       </w:pPr>
       <w:rPr>
-        <w:rFonts w:ascii="Wingdings" w:hAnsi="Wingdings" w:hint="default"/>
-        <w:sz w:val="20"/>
-      </w:rPr>
-    </w:lvl>
-    <w:lvl w:ilvl="7" w:tentative="1">
+        <w:rFonts w:ascii="Wingdings" w:hAnsi="Wingdings" w:cs="Wingdings" w:hint="default"/>
+        <w:sz w:val="20"/>
+      </w:rPr>
+    </w:lvl>
+    <w:lvl w:ilvl="7">
       <w:start w:val="1"/>
       <w:numFmt w:val="bullet"/>
       <w:lvlText w:val=""/>
@@ -959,11 +916,11 @@
         <w:ind w:left="5760" w:hanging="360"/>
       </w:pPr>
       <w:rPr>
-        <w:rFonts w:ascii="Wingdings" w:hAnsi="Wingdings" w:hint="default"/>
-        <w:sz w:val="20"/>
-      </w:rPr>
-    </w:lvl>
-    <w:lvl w:ilvl="8" w:tentative="1">
+        <w:rFonts w:ascii="Wingdings" w:hAnsi="Wingdings" w:cs="Wingdings" w:hint="default"/>
+        <w:sz w:val="20"/>
+      </w:rPr>
+    </w:lvl>
+    <w:lvl w:ilvl="8">
       <w:start w:val="1"/>
       <w:numFmt w:val="bullet"/>
       <w:lvlText w:val=""/>
@@ -975,15 +932,12 @@
         <w:ind w:left="6480" w:hanging="360"/>
       </w:pPr>
       <w:rPr>
-        <w:rFonts w:ascii="Wingdings" w:hAnsi="Wingdings" w:hint="default"/>
+        <w:rFonts w:ascii="Wingdings" w:hAnsi="Wingdings" w:cs="Wingdings" w:hint="default"/>
         <w:sz w:val="20"/>
       </w:rPr>
     </w:lvl>
   </w:abstractNum>
-  <w:abstractNum w:abstractNumId="1" w15:restartNumberingAfterBreak="0">
-    <w:nsid w:val="44AA7B54"/>
-    <w:multiLevelType w:val="multilevel"/>
-    <w:tmpl w:val="E60E39F6"/>
+  <w:abstractNum w:abstractNumId="2">
     <w:lvl w:ilvl="0">
       <w:start w:val="1"/>
       <w:numFmt w:val="decimal"/>
@@ -996,11 +950,10 @@
         <w:ind w:left="720" w:hanging="360"/>
       </w:pPr>
       <w:rPr>
-        <w:rFonts w:hint="default"/>
-        <w:sz w:val="20"/>
-      </w:rPr>
-    </w:lvl>
-    <w:lvl w:ilvl="1" w:tentative="1">
+        <w:sz w:val="20"/>
+      </w:rPr>
+    </w:lvl>
+    <w:lvl w:ilvl="1">
       <w:start w:val="1"/>
       <w:numFmt w:val="bullet"/>
       <w:lvlText w:val="o"/>
@@ -1012,11 +965,11 @@
         <w:ind w:left="1440" w:hanging="360"/>
       </w:pPr>
       <w:rPr>
-        <w:rFonts w:ascii="Courier New" w:hAnsi="Courier New" w:hint="default"/>
-        <w:sz w:val="20"/>
-      </w:rPr>
-    </w:lvl>
-    <w:lvl w:ilvl="2" w:tentative="1">
+        <w:rFonts w:ascii="Courier New" w:hAnsi="Courier New" w:cs="Courier New" w:hint="default"/>
+        <w:sz w:val="20"/>
+      </w:rPr>
+    </w:lvl>
+    <w:lvl w:ilvl="2">
       <w:start w:val="1"/>
       <w:numFmt w:val="bullet"/>
       <w:lvlText w:val=""/>
@@ -1028,11 +981,11 @@
         <w:ind w:left="2160" w:hanging="360"/>
       </w:pPr>
       <w:rPr>
-        <w:rFonts w:ascii="Wingdings" w:hAnsi="Wingdings" w:hint="default"/>
-        <w:sz w:val="20"/>
-      </w:rPr>
-    </w:lvl>
-    <w:lvl w:ilvl="3" w:tentative="1">
+        <w:rFonts w:ascii="Wingdings" w:hAnsi="Wingdings" w:cs="Wingdings" w:hint="default"/>
+        <w:sz w:val="20"/>
+      </w:rPr>
+    </w:lvl>
+    <w:lvl w:ilvl="3">
       <w:start w:val="1"/>
       <w:numFmt w:val="bullet"/>
       <w:lvlText w:val=""/>
@@ -1044,11 +997,11 @@
         <w:ind w:left="2880" w:hanging="360"/>
       </w:pPr>
       <w:rPr>
-        <w:rFonts w:ascii="Wingdings" w:hAnsi="Wingdings" w:hint="default"/>
-        <w:sz w:val="20"/>
-      </w:rPr>
-    </w:lvl>
-    <w:lvl w:ilvl="4" w:tentative="1">
+        <w:rFonts w:ascii="Wingdings" w:hAnsi="Wingdings" w:cs="Wingdings" w:hint="default"/>
+        <w:sz w:val="20"/>
+      </w:rPr>
+    </w:lvl>
+    <w:lvl w:ilvl="4">
       <w:start w:val="1"/>
       <w:numFmt w:val="bullet"/>
       <w:lvlText w:val=""/>
@@ -1060,11 +1013,11 @@
         <w:ind w:left="3600" w:hanging="360"/>
       </w:pPr>
       <w:rPr>
-        <w:rFonts w:ascii="Wingdings" w:hAnsi="Wingdings" w:hint="default"/>
-        <w:sz w:val="20"/>
-      </w:rPr>
-    </w:lvl>
-    <w:lvl w:ilvl="5" w:tentative="1">
+        <w:rFonts w:ascii="Wingdings" w:hAnsi="Wingdings" w:cs="Wingdings" w:hint="default"/>
+        <w:sz w:val="20"/>
+      </w:rPr>
+    </w:lvl>
+    <w:lvl w:ilvl="5">
       <w:start w:val="1"/>
       <w:numFmt w:val="bullet"/>
       <w:lvlText w:val=""/>
@@ -1076,11 +1029,11 @@
         <w:ind w:left="4320" w:hanging="360"/>
       </w:pPr>
       <w:rPr>
-        <w:rFonts w:ascii="Wingdings" w:hAnsi="Wingdings" w:hint="default"/>
-        <w:sz w:val="20"/>
-      </w:rPr>
-    </w:lvl>
-    <w:lvl w:ilvl="6" w:tentative="1">
+        <w:rFonts w:ascii="Wingdings" w:hAnsi="Wingdings" w:cs="Wingdings" w:hint="default"/>
+        <w:sz w:val="20"/>
+      </w:rPr>
+    </w:lvl>
+    <w:lvl w:ilvl="6">
       <w:start w:val="1"/>
       <w:numFmt w:val="bullet"/>
       <w:lvlText w:val=""/>
@@ -1092,11 +1045,11 @@
         <w:ind w:left="5040" w:hanging="360"/>
       </w:pPr>
       <w:rPr>
-        <w:rFonts w:ascii="Wingdings" w:hAnsi="Wingdings" w:hint="default"/>
-        <w:sz w:val="20"/>
-      </w:rPr>
-    </w:lvl>
-    <w:lvl w:ilvl="7" w:tentative="1">
+        <w:rFonts w:ascii="Wingdings" w:hAnsi="Wingdings" w:cs="Wingdings" w:hint="default"/>
+        <w:sz w:val="20"/>
+      </w:rPr>
+    </w:lvl>
+    <w:lvl w:ilvl="7">
       <w:start w:val="1"/>
       <w:numFmt w:val="bullet"/>
       <w:lvlText w:val=""/>
@@ -1108,11 +1061,11 @@
         <w:ind w:left="5760" w:hanging="360"/>
       </w:pPr>
       <w:rPr>
-        <w:rFonts w:ascii="Wingdings" w:hAnsi="Wingdings" w:hint="default"/>
-        <w:sz w:val="20"/>
-      </w:rPr>
-    </w:lvl>
-    <w:lvl w:ilvl="8" w:tentative="1">
+        <w:rFonts w:ascii="Wingdings" w:hAnsi="Wingdings" w:cs="Wingdings" w:hint="default"/>
+        <w:sz w:val="20"/>
+      </w:rPr>
+    </w:lvl>
+    <w:lvl w:ilvl="8">
       <w:start w:val="1"/>
       <w:numFmt w:val="bullet"/>
       <w:lvlText w:val=""/>
@@ -1124,15 +1077,12 @@
         <w:ind w:left="6480" w:hanging="360"/>
       </w:pPr>
       <w:rPr>
-        <w:rFonts w:ascii="Wingdings" w:hAnsi="Wingdings" w:hint="default"/>
+        <w:rFonts w:ascii="Wingdings" w:hAnsi="Wingdings" w:cs="Wingdings" w:hint="default"/>
         <w:sz w:val="20"/>
       </w:rPr>
     </w:lvl>
   </w:abstractNum>
-  <w:abstractNum w:abstractNumId="2" w15:restartNumberingAfterBreak="0">
-    <w:nsid w:val="707465DA"/>
-    <w:multiLevelType w:val="multilevel"/>
-    <w:tmpl w:val="E60E39F6"/>
+  <w:abstractNum w:abstractNumId="3">
     <w:lvl w:ilvl="0">
       <w:start w:val="1"/>
       <w:numFmt w:val="decimal"/>
@@ -1145,11 +1095,10 @@
         <w:ind w:left="720" w:hanging="360"/>
       </w:pPr>
       <w:rPr>
-        <w:rFonts w:hint="default"/>
-        <w:sz w:val="20"/>
-      </w:rPr>
-    </w:lvl>
-    <w:lvl w:ilvl="1" w:tentative="1">
+        <w:sz w:val="20"/>
+      </w:rPr>
+    </w:lvl>
+    <w:lvl w:ilvl="1">
       <w:start w:val="1"/>
       <w:numFmt w:val="bullet"/>
       <w:lvlText w:val="o"/>
@@ -1161,11 +1110,11 @@
         <w:ind w:left="1440" w:hanging="360"/>
       </w:pPr>
       <w:rPr>
-        <w:rFonts w:ascii="Courier New" w:hAnsi="Courier New" w:hint="default"/>
-        <w:sz w:val="20"/>
-      </w:rPr>
-    </w:lvl>
-    <w:lvl w:ilvl="2" w:tentative="1">
+        <w:rFonts w:ascii="Courier New" w:hAnsi="Courier New" w:cs="Courier New" w:hint="default"/>
+        <w:sz w:val="20"/>
+      </w:rPr>
+    </w:lvl>
+    <w:lvl w:ilvl="2">
       <w:start w:val="1"/>
       <w:numFmt w:val="bullet"/>
       <w:lvlText w:val=""/>
@@ -1177,11 +1126,11 @@
         <w:ind w:left="2160" w:hanging="360"/>
       </w:pPr>
       <w:rPr>
-        <w:rFonts w:ascii="Wingdings" w:hAnsi="Wingdings" w:hint="default"/>
-        <w:sz w:val="20"/>
-      </w:rPr>
-    </w:lvl>
-    <w:lvl w:ilvl="3" w:tentative="1">
+        <w:rFonts w:ascii="Wingdings" w:hAnsi="Wingdings" w:cs="Wingdings" w:hint="default"/>
+        <w:sz w:val="20"/>
+      </w:rPr>
+    </w:lvl>
+    <w:lvl w:ilvl="3">
       <w:start w:val="1"/>
       <w:numFmt w:val="bullet"/>
       <w:lvlText w:val=""/>
@@ -1193,11 +1142,11 @@
         <w:ind w:left="2880" w:hanging="360"/>
       </w:pPr>
       <w:rPr>
-        <w:rFonts w:ascii="Wingdings" w:hAnsi="Wingdings" w:hint="default"/>
-        <w:sz w:val="20"/>
-      </w:rPr>
-    </w:lvl>
-    <w:lvl w:ilvl="4" w:tentative="1">
+        <w:rFonts w:ascii="Wingdings" w:hAnsi="Wingdings" w:cs="Wingdings" w:hint="default"/>
+        <w:sz w:val="20"/>
+      </w:rPr>
+    </w:lvl>
+    <w:lvl w:ilvl="4">
       <w:start w:val="1"/>
       <w:numFmt w:val="bullet"/>
       <w:lvlText w:val=""/>
@@ -1209,11 +1158,11 @@
         <w:ind w:left="3600" w:hanging="360"/>
       </w:pPr>
       <w:rPr>
-        <w:rFonts w:ascii="Wingdings" w:hAnsi="Wingdings" w:hint="default"/>
-        <w:sz w:val="20"/>
-      </w:rPr>
-    </w:lvl>
-    <w:lvl w:ilvl="5" w:tentative="1">
+        <w:rFonts w:ascii="Wingdings" w:hAnsi="Wingdings" w:cs="Wingdings" w:hint="default"/>
+        <w:sz w:val="20"/>
+      </w:rPr>
+    </w:lvl>
+    <w:lvl w:ilvl="5">
       <w:start w:val="1"/>
       <w:numFmt w:val="bullet"/>
       <w:lvlText w:val=""/>
@@ -1225,11 +1174,11 @@
         <w:ind w:left="4320" w:hanging="360"/>
       </w:pPr>
       <w:rPr>
-        <w:rFonts w:ascii="Wingdings" w:hAnsi="Wingdings" w:hint="default"/>
-        <w:sz w:val="20"/>
-      </w:rPr>
-    </w:lvl>
-    <w:lvl w:ilvl="6" w:tentative="1">
+        <w:rFonts w:ascii="Wingdings" w:hAnsi="Wingdings" w:cs="Wingdings" w:hint="default"/>
+        <w:sz w:val="20"/>
+      </w:rPr>
+    </w:lvl>
+    <w:lvl w:ilvl="6">
       <w:start w:val="1"/>
       <w:numFmt w:val="bullet"/>
       <w:lvlText w:val=""/>
@@ -1241,11 +1190,11 @@
         <w:ind w:left="5040" w:hanging="360"/>
       </w:pPr>
       <w:rPr>
-        <w:rFonts w:ascii="Wingdings" w:hAnsi="Wingdings" w:hint="default"/>
-        <w:sz w:val="20"/>
-      </w:rPr>
-    </w:lvl>
-    <w:lvl w:ilvl="7" w:tentative="1">
+        <w:rFonts w:ascii="Wingdings" w:hAnsi="Wingdings" w:cs="Wingdings" w:hint="default"/>
+        <w:sz w:val="20"/>
+      </w:rPr>
+    </w:lvl>
+    <w:lvl w:ilvl="7">
       <w:start w:val="1"/>
       <w:numFmt w:val="bullet"/>
       <w:lvlText w:val=""/>
@@ -1257,11 +1206,11 @@
         <w:ind w:left="5760" w:hanging="360"/>
       </w:pPr>
       <w:rPr>
-        <w:rFonts w:ascii="Wingdings" w:hAnsi="Wingdings" w:hint="default"/>
-        <w:sz w:val="20"/>
-      </w:rPr>
-    </w:lvl>
-    <w:lvl w:ilvl="8" w:tentative="1">
+        <w:rFonts w:ascii="Wingdings" w:hAnsi="Wingdings" w:cs="Wingdings" w:hint="default"/>
+        <w:sz w:val="20"/>
+      </w:rPr>
+    </w:lvl>
+    <w:lvl w:ilvl="8">
       <w:start w:val="1"/>
       <w:numFmt w:val="bullet"/>
       <w:lvlText w:val=""/>
@@ -1273,9 +1222,128 @@
         <w:ind w:left="6480" w:hanging="360"/>
       </w:pPr>
       <w:rPr>
-        <w:rFonts w:ascii="Wingdings" w:hAnsi="Wingdings" w:hint="default"/>
-        <w:sz w:val="20"/>
-      </w:rPr>
+        <w:rFonts w:ascii="Wingdings" w:hAnsi="Wingdings" w:cs="Wingdings" w:hint="default"/>
+        <w:sz w:val="20"/>
+      </w:rPr>
+    </w:lvl>
+  </w:abstractNum>
+  <w:abstractNum w:abstractNumId="4">
+    <w:lvl w:ilvl="0">
+      <w:start w:val="1"/>
+      <w:numFmt w:val="none"/>
+      <w:suff w:val="nothing"/>
+      <w:lvlText w:val=""/>
+      <w:lvlJc w:val="left"/>
+      <w:pPr>
+        <w:tabs>
+          <w:tab w:val="num" w:pos="0"/>
+        </w:tabs>
+        <w:ind w:left="0" w:hanging="0"/>
+      </w:pPr>
+    </w:lvl>
+    <w:lvl w:ilvl="1">
+      <w:start w:val="1"/>
+      <w:numFmt w:val="none"/>
+      <w:suff w:val="nothing"/>
+      <w:lvlText w:val=""/>
+      <w:lvlJc w:val="left"/>
+      <w:pPr>
+        <w:tabs>
+          <w:tab w:val="num" w:pos="0"/>
+        </w:tabs>
+        <w:ind w:left="0" w:hanging="0"/>
+      </w:pPr>
+    </w:lvl>
+    <w:lvl w:ilvl="2">
+      <w:start w:val="1"/>
+      <w:numFmt w:val="none"/>
+      <w:suff w:val="nothing"/>
+      <w:lvlText w:val=""/>
+      <w:lvlJc w:val="left"/>
+      <w:pPr>
+        <w:tabs>
+          <w:tab w:val="num" w:pos="0"/>
+        </w:tabs>
+        <w:ind w:left="0" w:hanging="0"/>
+      </w:pPr>
+    </w:lvl>
+    <w:lvl w:ilvl="3">
+      <w:start w:val="1"/>
+      <w:numFmt w:val="none"/>
+      <w:suff w:val="nothing"/>
+      <w:lvlText w:val=""/>
+      <w:lvlJc w:val="left"/>
+      <w:pPr>
+        <w:tabs>
+          <w:tab w:val="num" w:pos="0"/>
+        </w:tabs>
+        <w:ind w:left="0" w:hanging="0"/>
+      </w:pPr>
+    </w:lvl>
+    <w:lvl w:ilvl="4">
+      <w:start w:val="1"/>
+      <w:numFmt w:val="none"/>
+      <w:suff w:val="nothing"/>
+      <w:lvlText w:val=""/>
+      <w:lvlJc w:val="left"/>
+      <w:pPr>
+        <w:tabs>
+          <w:tab w:val="num" w:pos="0"/>
+        </w:tabs>
+        <w:ind w:left="0" w:hanging="0"/>
+      </w:pPr>
+    </w:lvl>
+    <w:lvl w:ilvl="5">
+      <w:start w:val="1"/>
+      <w:numFmt w:val="none"/>
+      <w:suff w:val="nothing"/>
+      <w:lvlText w:val=""/>
+      <w:lvlJc w:val="left"/>
+      <w:pPr>
+        <w:tabs>
+          <w:tab w:val="num" w:pos="0"/>
+        </w:tabs>
+        <w:ind w:left="0" w:hanging="0"/>
+      </w:pPr>
+    </w:lvl>
+    <w:lvl w:ilvl="6">
+      <w:start w:val="1"/>
+      <w:numFmt w:val="none"/>
+      <w:suff w:val="nothing"/>
+      <w:lvlText w:val=""/>
+      <w:lvlJc w:val="left"/>
+      <w:pPr>
+        <w:tabs>
+          <w:tab w:val="num" w:pos="0"/>
+        </w:tabs>
+        <w:ind w:left="0" w:hanging="0"/>
+      </w:pPr>
+    </w:lvl>
+    <w:lvl w:ilvl="7">
+      <w:start w:val="1"/>
+      <w:numFmt w:val="none"/>
+      <w:suff w:val="nothing"/>
+      <w:lvlText w:val=""/>
+      <w:lvlJc w:val="left"/>
+      <w:pPr>
+        <w:tabs>
+          <w:tab w:val="num" w:pos="0"/>
+        </w:tabs>
+        <w:ind w:left="0" w:hanging="0"/>
+      </w:pPr>
+    </w:lvl>
+    <w:lvl w:ilvl="8">
+      <w:start w:val="1"/>
+      <w:numFmt w:val="none"/>
+      <w:suff w:val="nothing"/>
+      <w:lvlText w:val=""/>
+      <w:lvlJc w:val="left"/>
+      <w:pPr>
+        <w:tabs>
+          <w:tab w:val="num" w:pos="0"/>
+        </w:tabs>
+        <w:ind w:left="0" w:hanging="0"/>
+      </w:pPr>
     </w:lvl>
   </w:abstractNum>
   <w:num w:numId="1">
@@ -1285,17 +1353,20 @@
     <w:abstractNumId w:val="2"/>
   </w:num>
   <w:num w:numId="3">
-    <w:abstractNumId w:val="0"/>
+    <w:abstractNumId w:val="3"/>
+  </w:num>
+  <w:num w:numId="4">
+    <w:abstractNumId w:val="4"/>
   </w:num>
 </w:numbering>
 </file>
 
 <file path=word/styles.xml><?xml version="1.0" encoding="utf-8"?>
-<w:styles xmlns:mc="http://schemas.openxmlformats.org/markup-compatibility/2006" xmlns:r="http://schemas.openxmlformats.org/officeDocument/2006/relationships" xmlns:w="http://schemas.openxmlformats.org/wordprocessingml/2006/main" xmlns:w14="http://schemas.microsoft.com/office/word/2010/wordml" xmlns:w15="http://schemas.microsoft.com/office/word/2012/wordml" mc:Ignorable="w14 w15">
+<w:styles xmlns:w="http://schemas.openxmlformats.org/wordprocessingml/2006/main" xmlns:w14="http://schemas.microsoft.com/office/word/2010/wordml" xmlns:mc="http://schemas.openxmlformats.org/markup-compatibility/2006" mc:Ignorable="w14">
   <w:docDefaults>
     <w:rPrDefault>
       <w:rPr>
-        <w:rFonts w:asciiTheme="minorHAnsi" w:eastAsiaTheme="minorHAnsi" w:hAnsiTheme="minorHAnsi" w:cstheme="minorBidi"/>
+        <w:rFonts w:ascii="Calibri" w:hAnsi="Calibri" w:eastAsia="Calibri" w:cs="" w:asciiTheme="minorHAnsi" w:cstheme="minorBidi" w:eastAsiaTheme="minorHAnsi" w:hAnsiTheme="minorHAnsi"/>
         <w:sz w:val="22"/>
         <w:szCs w:val="22"/>
         <w:lang w:val="ru-RU" w:eastAsia="en-US" w:bidi="ar-SA"/>
@@ -1303,21 +1374,21 @@
     </w:rPrDefault>
     <w:pPrDefault>
       <w:pPr>
-        <w:spacing w:after="160" w:line="259" w:lineRule="auto"/>
+        <w:suppressAutoHyphens w:val="true"/>
       </w:pPr>
     </w:pPrDefault>
   </w:docDefaults>
   <w:latentStyles w:defLockedState="0" w:defUIPriority="99" w:defSemiHidden="0" w:defUnhideWhenUsed="0" w:defQFormat="0" w:count="371">
     <w:lsdException w:name="Normal" w:uiPriority="0" w:qFormat="1"/>
     <w:lsdException w:name="heading 1" w:uiPriority="9" w:qFormat="1"/>
-    <w:lsdException w:name="heading 2" w:semiHidden="1" w:uiPriority="9" w:unhideWhenUsed="1" w:qFormat="1"/>
-    <w:lsdException w:name="heading 3" w:semiHidden="1" w:uiPriority="9" w:unhideWhenUsed="1" w:qFormat="1"/>
-    <w:lsdException w:name="heading 4" w:semiHidden="1" w:uiPriority="9" w:unhideWhenUsed="1" w:qFormat="1"/>
-    <w:lsdException w:name="heading 5" w:semiHidden="1" w:uiPriority="9" w:unhideWhenUsed="1" w:qFormat="1"/>
-    <w:lsdException w:name="heading 6" w:semiHidden="1" w:uiPriority="9" w:unhideWhenUsed="1" w:qFormat="1"/>
-    <w:lsdException w:name="heading 7" w:semiHidden="1" w:uiPriority="9" w:unhideWhenUsed="1" w:qFormat="1"/>
-    <w:lsdException w:name="heading 8" w:semiHidden="1" w:uiPriority="9" w:unhideWhenUsed="1" w:qFormat="1"/>
-    <w:lsdException w:name="heading 9" w:semiHidden="1" w:uiPriority="9" w:unhideWhenUsed="1" w:qFormat="1"/>
+    <w:lsdException w:name="heading 2" w:uiPriority="9" w:semiHidden="1" w:unhideWhenUsed="1" w:qFormat="1"/>
+    <w:lsdException w:name="heading 3" w:uiPriority="9" w:semiHidden="1" w:unhideWhenUsed="1" w:qFormat="1"/>
+    <w:lsdException w:name="heading 4" w:uiPriority="9" w:semiHidden="1" w:unhideWhenUsed="1" w:qFormat="1"/>
+    <w:lsdException w:name="heading 5" w:uiPriority="9" w:semiHidden="1" w:unhideWhenUsed="1" w:qFormat="1"/>
+    <w:lsdException w:name="heading 6" w:uiPriority="9" w:semiHidden="1" w:unhideWhenUsed="1" w:qFormat="1"/>
+    <w:lsdException w:name="heading 7" w:uiPriority="9" w:semiHidden="1" w:unhideWhenUsed="1" w:qFormat="1"/>
+    <w:lsdException w:name="heading 8" w:uiPriority="9" w:semiHidden="1" w:unhideWhenUsed="1" w:qFormat="1"/>
+    <w:lsdException w:name="heading 9" w:uiPriority="9" w:semiHidden="1" w:unhideWhenUsed="1" w:qFormat="1"/>
     <w:lsdException w:name="index 1" w:semiHidden="1" w:unhideWhenUsed="1"/>
     <w:lsdException w:name="index 2" w:semiHidden="1" w:unhideWhenUsed="1"/>
     <w:lsdException w:name="index 3" w:semiHidden="1" w:unhideWhenUsed="1"/>
@@ -1327,22 +1398,22 @@
     <w:lsdException w:name="index 7" w:semiHidden="1" w:unhideWhenUsed="1"/>
     <w:lsdException w:name="index 8" w:semiHidden="1" w:unhideWhenUsed="1"/>
     <w:lsdException w:name="index 9" w:semiHidden="1" w:unhideWhenUsed="1"/>
-    <w:lsdException w:name="toc 1" w:semiHidden="1" w:uiPriority="39" w:unhideWhenUsed="1"/>
-    <w:lsdException w:name="toc 2" w:semiHidden="1" w:uiPriority="39" w:unhideWhenUsed="1"/>
-    <w:lsdException w:name="toc 3" w:semiHidden="1" w:uiPriority="39" w:unhideWhenUsed="1"/>
-    <w:lsdException w:name="toc 4" w:semiHidden="1" w:uiPriority="39" w:unhideWhenUsed="1"/>
-    <w:lsdException w:name="toc 5" w:semiHidden="1" w:uiPriority="39" w:unhideWhenUsed="1"/>
-    <w:lsdException w:name="toc 6" w:semiHidden="1" w:uiPriority="39" w:unhideWhenUsed="1"/>
-    <w:lsdException w:name="toc 7" w:semiHidden="1" w:uiPriority="39" w:unhideWhenUsed="1"/>
-    <w:lsdException w:name="toc 8" w:semiHidden="1" w:uiPriority="39" w:unhideWhenUsed="1"/>
-    <w:lsdException w:name="toc 9" w:semiHidden="1" w:uiPriority="39" w:unhideWhenUsed="1"/>
+    <w:lsdException w:name="toc 1" w:uiPriority="39" w:semiHidden="1" w:unhideWhenUsed="1"/>
+    <w:lsdException w:name="toc 2" w:uiPriority="39" w:semiHidden="1" w:unhideWhenUsed="1"/>
+    <w:lsdException w:name="toc 3" w:uiPriority="39" w:semiHidden="1" w:unhideWhenUsed="1"/>
+    <w:lsdException w:name="toc 4" w:uiPriority="39" w:semiHidden="1" w:unhideWhenUsed="1"/>
+    <w:lsdException w:name="toc 5" w:uiPriority="39" w:semiHidden="1" w:unhideWhenUsed="1"/>
+    <w:lsdException w:name="toc 6" w:uiPriority="39" w:semiHidden="1" w:unhideWhenUsed="1"/>
+    <w:lsdException w:name="toc 7" w:uiPriority="39" w:semiHidden="1" w:unhideWhenUsed="1"/>
+    <w:lsdException w:name="toc 8" w:uiPriority="39" w:semiHidden="1" w:unhideWhenUsed="1"/>
+    <w:lsdException w:name="toc 9" w:uiPriority="39" w:semiHidden="1" w:unhideWhenUsed="1"/>
     <w:lsdException w:name="Normal Indent" w:semiHidden="1" w:unhideWhenUsed="1"/>
     <w:lsdException w:name="footnote text" w:semiHidden="1" w:unhideWhenUsed="1"/>
     <w:lsdException w:name="annotation text" w:semiHidden="1" w:unhideWhenUsed="1"/>
     <w:lsdException w:name="header" w:semiHidden="1" w:unhideWhenUsed="1"/>
     <w:lsdException w:name="footer" w:semiHidden="1" w:unhideWhenUsed="1"/>
     <w:lsdException w:name="index heading" w:semiHidden="1" w:unhideWhenUsed="1"/>
-    <w:lsdException w:name="caption" w:semiHidden="1" w:uiPriority="35" w:unhideWhenUsed="1" w:qFormat="1"/>
+    <w:lsdException w:name="caption" w:uiPriority="35" w:semiHidden="1" w:unhideWhenUsed="1" w:qFormat="1"/>
     <w:lsdException w:name="table of figures" w:semiHidden="1" w:unhideWhenUsed="1"/>
     <w:lsdException w:name="envelope address" w:semiHidden="1" w:unhideWhenUsed="1"/>
     <w:lsdException w:name="envelope return" w:semiHidden="1" w:unhideWhenUsed="1"/>
@@ -1373,7 +1444,7 @@
     <w:lsdException w:name="Title" w:uiPriority="10" w:qFormat="1"/>
     <w:lsdException w:name="Closing" w:semiHidden="1" w:unhideWhenUsed="1"/>
     <w:lsdException w:name="Signature" w:semiHidden="1" w:unhideWhenUsed="1"/>
-    <w:lsdException w:name="Default Paragraph Font" w:semiHidden="1" w:uiPriority="1" w:unhideWhenUsed="1"/>
+    <w:lsdException w:name="Default Paragraph Font" w:uiPriority="1" w:semiHidden="1" w:unhideWhenUsed="1"/>
     <w:lsdException w:name="Body Text" w:semiHidden="1" w:unhideWhenUsed="1"/>
     <w:lsdException w:name="Body Text Indent" w:semiHidden="1" w:unhideWhenUsed="1"/>
     <w:lsdException w:name="List Continue" w:semiHidden="1" w:unhideWhenUsed="1"/>
@@ -1573,8 +1644,8 @@
     <w:lsdException w:name="Subtle Reference" w:uiPriority="31" w:qFormat="1"/>
     <w:lsdException w:name="Intense Reference" w:uiPriority="32" w:qFormat="1"/>
     <w:lsdException w:name="Book Title" w:uiPriority="33" w:qFormat="1"/>
-    <w:lsdException w:name="Bibliography" w:semiHidden="1" w:uiPriority="37" w:unhideWhenUsed="1"/>
-    <w:lsdException w:name="TOC Heading" w:semiHidden="1" w:uiPriority="39" w:unhideWhenUsed="1" w:qFormat="1"/>
+    <w:lsdException w:name="Bibliography" w:uiPriority="37" w:semiHidden="1" w:unhideWhenUsed="1"/>
+    <w:lsdException w:name="TOC Heading" w:uiPriority="39" w:semiHidden="1" w:unhideWhenUsed="1" w:qFormat="1"/>
     <w:lsdException w:name="Plain Table 1" w:uiPriority="41"/>
     <w:lsdException w:name="Plain Table 2" w:uiPriority="42"/>
     <w:lsdException w:name="Plain Table 3" w:uiPriority="43"/>
@@ -1680,15 +1751,107 @@
     <w:lsdException w:name="List Table 6 Colorful Accent 6" w:uiPriority="51"/>
     <w:lsdException w:name="List Table 7 Colorful Accent 6" w:uiPriority="52"/>
   </w:latentStyles>
-  <w:style w:type="paragraph" w:default="1" w:styleId="a">
+  <w:style w:type="paragraph" w:styleId="Normal" w:default="1">
     <w:name w:val="Normal"/>
     <w:qFormat/>
+    <w:pPr>
+      <w:widowControl/>
+      <w:bidi w:val="0"/>
+      <w:spacing w:lineRule="auto" w:line="259" w:before="0" w:after="160"/>
+      <w:jc w:val="left"/>
+    </w:pPr>
+    <w:rPr>
+      <w:rFonts w:ascii="Calibri" w:hAnsi="Calibri" w:eastAsia="Calibri" w:cs="" w:asciiTheme="minorHAnsi" w:cstheme="minorBidi" w:eastAsiaTheme="minorHAnsi" w:hAnsiTheme="minorHAnsi"/>
+      <w:color w:val="auto"/>
+      <w:kern w:val="0"/>
+      <w:sz w:val="22"/>
+      <w:szCs w:val="22"/>
+      <w:lang w:val="ru-RU" w:eastAsia="en-US" w:bidi="ar-SA"/>
+    </w:rPr>
   </w:style>
-  <w:style w:type="character" w:default="1" w:styleId="a0">
+  <w:style w:type="character" w:styleId="DefaultParagraphFont" w:default="1">
     <w:name w:val="Default Paragraph Font"/>
     <w:uiPriority w:val="1"/>
     <w:semiHidden/>
     <w:unhideWhenUsed/>
+    <w:qFormat/>
+    <w:rPr/>
+  </w:style>
+  <w:style w:type="character" w:styleId="Style14">
+    <w:name w:val="Выделение"/>
+    <w:basedOn w:val="DefaultParagraphFont"/>
+    <w:uiPriority w:val="20"/>
+    <w:qFormat/>
+    <w:rsid w:val="00e3472b"/>
+    <w:rPr>
+      <w:i/>
+      <w:iCs/>
+    </w:rPr>
+  </w:style>
+  <w:style w:type="paragraph" w:styleId="Style15">
+    <w:name w:val="Заголовок"/>
+    <w:basedOn w:val="Normal"/>
+    <w:next w:val="Style16"/>
+    <w:qFormat/>
+    <w:pPr>
+      <w:keepNext w:val="true"/>
+      <w:spacing w:before="240" w:after="120"/>
+    </w:pPr>
+    <w:rPr>
+      <w:rFonts w:ascii="Liberation Sans" w:hAnsi="Liberation Sans" w:eastAsia="Noto Sans CJK SC" w:cs="Lohit Devanagari"/>
+      <w:sz w:val="28"/>
+      <w:szCs w:val="28"/>
+    </w:rPr>
+  </w:style>
+  <w:style w:type="paragraph" w:styleId="Style16">
+    <w:name w:val="Body Text"/>
+    <w:basedOn w:val="Normal"/>
+    <w:pPr>
+      <w:spacing w:lineRule="auto" w:line="276" w:before="0" w:after="140"/>
+    </w:pPr>
+    <w:rPr/>
+  </w:style>
+  <w:style w:type="paragraph" w:styleId="Style17">
+    <w:name w:val="List"/>
+    <w:basedOn w:val="Style16"/>
+    <w:pPr/>
+    <w:rPr>
+      <w:rFonts w:cs="Lohit Devanagari"/>
+    </w:rPr>
+  </w:style>
+  <w:style w:type="paragraph" w:styleId="Style18">
+    <w:name w:val="Caption"/>
+    <w:basedOn w:val="Normal"/>
+    <w:qFormat/>
+    <w:pPr>
+      <w:suppressLineNumbers/>
+      <w:spacing w:before="120" w:after="120"/>
+    </w:pPr>
+    <w:rPr>
+      <w:rFonts w:cs="Lohit Devanagari"/>
+      <w:i/>
+      <w:iCs/>
+      <w:sz w:val="24"/>
+      <w:szCs w:val="24"/>
+    </w:rPr>
+  </w:style>
+  <w:style w:type="paragraph" w:styleId="Style19">
+    <w:name w:val="Указатель"/>
+    <w:basedOn w:val="Normal"/>
+    <w:qFormat/>
+    <w:pPr>
+      <w:suppressLineNumbers/>
+    </w:pPr>
+    <w:rPr>
+      <w:rFonts w:cs="Lohit Devanagari"/>
+    </w:rPr>
+  </w:style>
+  <w:style w:type="numbering" w:styleId="NoList" w:default="1">
+    <w:name w:val="No List"/>
+    <w:uiPriority w:val="99"/>
+    <w:semiHidden/>
+    <w:unhideWhenUsed/>
+    <w:qFormat/>
   </w:style>
   <w:style w:type="table" w:default="1" w:styleId="a1">
     <w:name w:val="Normal Table"/>
@@ -1696,7 +1859,6 @@
     <w:semiHidden/>
     <w:unhideWhenUsed/>
     <w:tblPr>
-      <w:tblInd w:w="0" w:type="dxa"/>
       <w:tblCellMar>
         <w:top w:w="0" w:type="dxa"/>
         <w:left w:w="108" w:type="dxa"/>
@@ -1704,23 +1866,6 @@
         <w:right w:w="108" w:type="dxa"/>
       </w:tblCellMar>
     </w:tblPr>
-  </w:style>
-  <w:style w:type="numbering" w:default="1" w:styleId="a2">
-    <w:name w:val="No List"/>
-    <w:uiPriority w:val="99"/>
-    <w:semiHidden/>
-    <w:unhideWhenUsed/>
-  </w:style>
-  <w:style w:type="character" w:styleId="a3">
-    <w:name w:val="Emphasis"/>
-    <w:basedOn w:val="a0"/>
-    <w:uiPriority w:val="20"/>
-    <w:qFormat/>
-    <w:rsid w:val="00E3472B"/>
-    <w:rPr>
-      <w:i/>
-      <w:iCs/>
-    </w:rPr>
   </w:style>
 </w:styles>
 </file>

</xml_diff>